<commit_message>
Carga git 21/03/2024 | 12:42:56.42
</commit_message>
<xml_diff>
--- a/Documentacion/Mantenimientos/ER01_AR_Creación de Transacciones/29022024 #162824/IM.090-9_ER01_AR_Creación de Transacciones.docx
+++ b/Documentacion/Mantenimientos/ER01_AR_Creación de Transacciones/29022024 #162824/IM.090-9_ER01_AR_Creación de Transacciones.docx
@@ -356,7 +356,7 @@
         <w:rPr>
           <w:noProof/>
         </w:rPr>
-        <w:t>March 7, 2024</w:t>
+        <w:t>March 20, 2024</w:t>
       </w:r>
       <w:r>
         <w:fldChar w:fldCharType="end"/>
@@ -698,7 +698,7 @@
                     </pic:cNvPicPr>
                   </pic:nvPicPr>
                   <pic:blipFill>
-                    <a:blip r:embed="rId5">
+                    <a:blip r:embed="rId7">
                       <a:extLst>
                         <a:ext uri="{28A0092B-C50C-407E-A947-70E740481C1C}">
                           <a14:useLocalDpi xmlns:a14="http://schemas.microsoft.com/office/drawing/2010/main" val="0"/>
@@ -775,7 +775,7 @@
                     </pic:cNvPicPr>
                   </pic:nvPicPr>
                   <pic:blipFill>
-                    <a:blip r:embed="rId6" cstate="print">
+                    <a:blip r:embed="rId8" cstate="print">
                       <a:extLst>
                         <a:ext uri="{28A0092B-C50C-407E-A947-70E740481C1C}">
                           <a14:useLocalDpi xmlns:a14="http://schemas.microsoft.com/office/drawing/2010/main" val="0"/>
@@ -2253,9 +2253,9 @@
           <w:lang w:val="es-419"/>
         </w:rPr>
         <w:sectPr>
-          <w:headerReference w:type="default" r:id="rId7"/>
-          <w:footerReference w:type="default" r:id="rId8"/>
-          <w:footerReference w:type="first" r:id="rId9"/>
+          <w:headerReference w:type="default" r:id="rId9"/>
+          <w:footerReference w:type="default" r:id="rId10"/>
+          <w:footerReference w:type="first" r:id="rId11"/>
           <w:pgSz w:w="12240" w:h="15840" w:code="1"/>
           <w:pgMar w:top="1080" w:right="720" w:bottom="1080" w:left="720" w:header="432" w:footer="720" w:gutter="360"/>
           <w:paperSrc w:first="12451" w:other="12451"/>
@@ -2880,17 +2880,26 @@
       <w:pPr>
         <w:pStyle w:val="Textoindependiente"/>
         <w:rPr>
-          <w:lang w:val="es-MX"/>
-        </w:rPr>
-      </w:pPr>
-      <w:r>
-        <w:rPr>
+          <w:b/>
+          <w:bCs/>
+          <w:u w:val="single"/>
+          <w:lang w:val="es-MX"/>
+        </w:rPr>
+      </w:pPr>
+      <w:r>
+        <w:rPr>
+          <w:b/>
+          <w:bCs/>
+          <w:u w:val="single"/>
           <w:lang w:val="es-MX"/>
         </w:rPr>
         <w:t xml:space="preserve">Para el caso de </w:t>
       </w:r>
       <w:r>
         <w:rPr>
+          <w:b/>
+          <w:bCs/>
+          <w:u w:val="single"/>
           <w:lang w:val="es-MX"/>
         </w:rPr>
         <w:t>mantenimiento de esta documentación</w:t>
@@ -3776,6 +3785,10 @@
     </w:p>
     <w:p>
       <w:pPr>
+        <w:numPr>
+          <w:ilvl w:val="0"/>
+          <w:numId w:val="11"/>
+        </w:numPr>
         <w:pBdr>
           <w:top w:val="nil"/>
           <w:left w:val="nil"/>
@@ -3788,241 +3801,119 @@
           <w:tab w:val="left" w:pos="1800"/>
         </w:tabs>
         <w:spacing w:before="120" w:after="120"/>
-        <w:rPr>
-          <w:lang w:val="es-MX"/>
-        </w:rPr>
-      </w:pPr>
-    </w:p>
-    <w:p>
-      <w:pPr>
-        <w:rPr>
-          <w:b/>
-          <w:u w:val="single"/>
-        </w:rPr>
-      </w:pPr>
-      <w:r>
-        <w:rPr>
-          <w:b/>
-          <w:u w:val="single"/>
-        </w:rPr>
-        <w:t xml:space="preserve">Para </w:t>
+        <w:ind w:left="567" w:hanging="284"/>
+        <w:rPr>
+          <w:rFonts w:eastAsia="Arial"/>
+          <w:color w:val="000000"/>
+          <w:lang w:val="es-MX"/>
+        </w:rPr>
+      </w:pPr>
+      <w:r>
+        <w:rPr>
+          <w:rFonts w:eastAsia="Arial"/>
+          <w:color w:val="000000"/>
+          <w:lang w:val="es-MX"/>
+        </w:rPr>
+        <w:t>Ir a la ruta: </w:t>
+      </w:r>
+      <w:r>
+        <w:rPr>
+          <w:rFonts w:eastAsia="Arial"/>
+          <w:b/>
+          <w:bCs/>
+          <w:color w:val="000000"/>
+          <w:lang w:val="es-MX"/>
+        </w:rPr>
+        <w:t>/</w:t>
       </w:r>
       <w:proofErr w:type="spellStart"/>
       <w:r>
         <w:rPr>
-          <w:b/>
-          <w:u w:val="single"/>
-        </w:rPr>
-        <w:t>caso</w:t>
+          <w:rFonts w:eastAsia="Arial"/>
+          <w:b/>
+          <w:bCs/>
+          <w:color w:val="000000"/>
+          <w:lang w:val="es-MX"/>
+        </w:rPr>
+        <w:t>Custom</w:t>
       </w:r>
       <w:proofErr w:type="spellEnd"/>
       <w:r>
         <w:rPr>
-          <w:b/>
-          <w:u w:val="single"/>
-        </w:rPr>
-        <w:t xml:space="preserve"> de </w:t>
+          <w:rFonts w:eastAsia="Arial"/>
+          <w:b/>
+          <w:bCs/>
+          <w:color w:val="000000"/>
+          <w:lang w:val="es-MX"/>
+        </w:rPr>
+        <w:t>/ER_INTEGRATION/</w:t>
       </w:r>
       <w:proofErr w:type="spellStart"/>
       <w:r>
         <w:rPr>
-          <w:b/>
-          <w:u w:val="single"/>
-        </w:rPr>
-        <w:t>mantenimiento</w:t>
+          <w:rFonts w:eastAsia="Arial"/>
+          <w:b/>
+          <w:bCs/>
+          <w:color w:val="000000"/>
+          <w:lang w:val="es-MX"/>
+        </w:rPr>
+        <w:t>Commons</w:t>
       </w:r>
       <w:proofErr w:type="spellEnd"/>
       <w:r>
         <w:rPr>
-          <w:b/>
-          <w:u w:val="single"/>
+          <w:rFonts w:eastAsia="Arial"/>
+          <w:b/>
+          <w:bCs/>
+          <w:color w:val="000000"/>
+          <w:lang w:val="es-MX"/>
+        </w:rPr>
+        <w:t xml:space="preserve">/Data </w:t>
+      </w:r>
+      <w:proofErr w:type="spellStart"/>
+      <w:r>
+        <w:rPr>
+          <w:rFonts w:eastAsia="Arial"/>
+          <w:b/>
+          <w:bCs/>
+          <w:color w:val="000000"/>
+          <w:lang w:val="es-MX"/>
+        </w:rPr>
+        <w:t>Models</w:t>
+      </w:r>
+      <w:proofErr w:type="spellEnd"/>
+      <w:r>
+        <w:rPr>
+          <w:rFonts w:eastAsia="Arial"/>
+          <w:b/>
+          <w:bCs/>
+          <w:color w:val="000000"/>
+          <w:lang w:val="es-MX"/>
+        </w:rPr>
+        <w:t>/</w:t>
+      </w:r>
+      <w:r>
+        <w:rPr>
+          <w:rFonts w:eastAsia="Arial"/>
+          <w:lang w:val="es-MX"/>
         </w:rPr>
         <w:t xml:space="preserve"> </w:t>
       </w:r>
-      <w:proofErr w:type="spellStart"/>
-      <w:r>
-        <w:rPr>
-          <w:b/>
-          <w:u w:val="single"/>
-        </w:rPr>
-        <w:t>realizar</w:t>
-      </w:r>
-      <w:proofErr w:type="spellEnd"/>
-      <w:r>
-        <w:rPr>
-          <w:b/>
-          <w:u w:val="single"/>
-        </w:rPr>
-        <w:t xml:space="preserve"> </w:t>
-      </w:r>
-      <w:proofErr w:type="spellStart"/>
-      <w:r>
-        <w:rPr>
-          <w:b/>
-          <w:u w:val="single"/>
-        </w:rPr>
-        <w:t>los</w:t>
-      </w:r>
-      <w:proofErr w:type="spellEnd"/>
-      <w:r>
-        <w:rPr>
-          <w:b/>
-          <w:u w:val="single"/>
-        </w:rPr>
-        <w:t xml:space="preserve"> </w:t>
-      </w:r>
-      <w:proofErr w:type="spellStart"/>
-      <w:r>
-        <w:rPr>
-          <w:b/>
-          <w:u w:val="single"/>
-        </w:rPr>
-        <w:t>siguientes</w:t>
-      </w:r>
-      <w:proofErr w:type="spellEnd"/>
-      <w:r>
-        <w:rPr>
-          <w:b/>
-          <w:u w:val="single"/>
-        </w:rPr>
-        <w:t xml:space="preserve"> pasos</w:t>
-      </w:r>
-    </w:p>
-    <w:p>
-      <w:pPr>
-        <w:rPr>
-          <w:b/>
-          <w:u w:val="single"/>
-        </w:rPr>
-      </w:pPr>
-    </w:p>
-    <w:p>
-      <w:pPr>
-        <w:rPr>
-          <w:bCs/>
-        </w:rPr>
-      </w:pPr>
-      <w:r>
-        <w:rPr>
-          <w:bCs/>
-        </w:rPr>
-        <w:t xml:space="preserve">Para </w:t>
-      </w:r>
-      <w:proofErr w:type="spellStart"/>
-      <w:r>
-        <w:rPr>
-          <w:bCs/>
-        </w:rPr>
-        <w:t>este</w:t>
-      </w:r>
-      <w:proofErr w:type="spellEnd"/>
-      <w:r>
-        <w:rPr>
-          <w:bCs/>
-        </w:rPr>
-        <w:t xml:space="preserve"> </w:t>
-      </w:r>
-      <w:proofErr w:type="spellStart"/>
-      <w:r>
-        <w:rPr>
-          <w:bCs/>
-        </w:rPr>
-        <w:t>caso</w:t>
-      </w:r>
-      <w:proofErr w:type="spellEnd"/>
-      <w:r>
-        <w:rPr>
-          <w:bCs/>
-        </w:rPr>
-        <w:t xml:space="preserve"> </w:t>
-      </w:r>
-      <w:proofErr w:type="spellStart"/>
-      <w:r>
-        <w:rPr>
-          <w:bCs/>
-        </w:rPr>
-        <w:t>en</w:t>
-      </w:r>
-      <w:proofErr w:type="spellEnd"/>
-      <w:r>
-        <w:rPr>
-          <w:bCs/>
-        </w:rPr>
-        <w:t xml:space="preserve"> particular </w:t>
-      </w:r>
-      <w:proofErr w:type="spellStart"/>
-      <w:r>
-        <w:rPr>
-          <w:bCs/>
-        </w:rPr>
-        <w:t>en</w:t>
-      </w:r>
-      <w:proofErr w:type="spellEnd"/>
-      <w:r>
-        <w:rPr>
-          <w:bCs/>
-        </w:rPr>
-        <w:t xml:space="preserve"> </w:t>
-      </w:r>
-      <w:proofErr w:type="spellStart"/>
-      <w:r>
-        <w:rPr>
-          <w:bCs/>
-        </w:rPr>
-        <w:t>el</w:t>
-      </w:r>
-      <w:proofErr w:type="spellEnd"/>
-      <w:r>
-        <w:rPr>
-          <w:bCs/>
-        </w:rPr>
-        <w:t xml:space="preserve"> </w:t>
-      </w:r>
-      <w:proofErr w:type="spellStart"/>
-      <w:r>
-        <w:rPr>
-          <w:bCs/>
-        </w:rPr>
-        <w:t>mantenimiento</w:t>
-      </w:r>
-      <w:proofErr w:type="spellEnd"/>
-      <w:r>
-        <w:rPr>
-          <w:bCs/>
-        </w:rPr>
-        <w:t xml:space="preserve"> no se </w:t>
-      </w:r>
-      <w:proofErr w:type="spellStart"/>
-      <w:r>
-        <w:rPr>
-          <w:bCs/>
-        </w:rPr>
-        <w:t>debe</w:t>
-      </w:r>
-      <w:proofErr w:type="spellEnd"/>
-      <w:r>
-        <w:rPr>
-          <w:bCs/>
-        </w:rPr>
-        <w:t xml:space="preserve"> actualizer </w:t>
-      </w:r>
-      <w:proofErr w:type="spellStart"/>
-      <w:r>
-        <w:rPr>
-          <w:bCs/>
-        </w:rPr>
-        <w:t>ningun</w:t>
-      </w:r>
-      <w:proofErr w:type="spellEnd"/>
-      <w:r>
-        <w:rPr>
-          <w:bCs/>
-        </w:rPr>
-        <w:t xml:space="preserve"> componente de OTBI</w:t>
-      </w:r>
-    </w:p>
-    <w:p>
-      <w:pPr>
+      <w:r>
+        <w:rPr>
+          <w:rFonts w:eastAsia="Arial"/>
+          <w:color w:val="0000FF"/>
+          <w:lang w:val="es-MX"/>
+        </w:rPr>
+        <w:t>(si alguna de las carpetas definidas en la ruta no existe, debe crearse).</w:t>
+      </w:r>
+    </w:p>
+    <w:p>
+      <w:pPr>
+        <w:numPr>
+          <w:ilvl w:val="0"/>
+          <w:numId w:val="11"/>
+        </w:numPr>
         <w:pBdr>
           <w:top w:val="nil"/>
           <w:left w:val="nil"/>
@@ -4035,10 +3926,238 @@
           <w:tab w:val="left" w:pos="1800"/>
         </w:tabs>
         <w:spacing w:before="120" w:after="120"/>
-        <w:rPr>
-          <w:lang w:val="es-MX"/>
-        </w:rPr>
-      </w:pPr>
+        <w:ind w:left="567" w:hanging="284"/>
+        <w:rPr>
+          <w:lang w:val="es-MX"/>
+        </w:rPr>
+      </w:pPr>
+      <w:r>
+        <w:rPr>
+          <w:rFonts w:eastAsia="Arial"/>
+          <w:color w:val="000000"/>
+          <w:lang w:val="es-MX"/>
+        </w:rPr>
+        <w:t xml:space="preserve">Ubicar la sección de </w:t>
+      </w:r>
+      <w:r>
+        <w:rPr>
+          <w:rFonts w:eastAsia="Arial"/>
+          <w:b/>
+          <w:color w:val="000000"/>
+          <w:u w:val="single"/>
+          <w:lang w:val="es-MX"/>
+        </w:rPr>
+        <w:t>tareas</w:t>
+      </w:r>
+      <w:r>
+        <w:rPr>
+          <w:rFonts w:eastAsia="Arial"/>
+          <w:color w:val="000000"/>
+          <w:lang w:val="es-MX"/>
+        </w:rPr>
+        <w:t xml:space="preserve"> (En la parte inferior izquierda), seleccionar la opción de </w:t>
+      </w:r>
+      <w:r>
+        <w:rPr>
+          <w:rFonts w:eastAsia="Arial"/>
+          <w:b/>
+          <w:color w:val="000000"/>
+          <w:u w:val="single"/>
+          <w:lang w:val="es-MX"/>
+        </w:rPr>
+        <w:t>Restaurar</w:t>
+      </w:r>
+      <w:r>
+        <w:rPr>
+          <w:rFonts w:eastAsia="Arial"/>
+          <w:color w:val="000000"/>
+          <w:lang w:val="es-MX"/>
+        </w:rPr>
+        <w:t>.</w:t>
+      </w:r>
+    </w:p>
+    <w:p>
+      <w:pPr>
+        <w:numPr>
+          <w:ilvl w:val="0"/>
+          <w:numId w:val="11"/>
+        </w:numPr>
+        <w:pBdr>
+          <w:top w:val="nil"/>
+          <w:left w:val="nil"/>
+          <w:bottom w:val="nil"/>
+          <w:right w:val="nil"/>
+          <w:between w:val="nil"/>
+        </w:pBdr>
+        <w:tabs>
+          <w:tab w:val="left" w:pos="1440"/>
+          <w:tab w:val="left" w:pos="1800"/>
+        </w:tabs>
+        <w:spacing w:before="120" w:after="120"/>
+        <w:ind w:left="567" w:hanging="284"/>
+        <w:rPr>
+          <w:lang w:val="es-MX"/>
+        </w:rPr>
+      </w:pPr>
+      <w:r>
+        <w:rPr>
+          <w:rFonts w:eastAsia="Arial"/>
+          <w:color w:val="000000"/>
+          <w:lang w:val="es-MX"/>
+        </w:rPr>
+        <w:t xml:space="preserve">Buscar el archivo </w:t>
+      </w:r>
+      <w:r>
+        <w:rPr>
+          <w:b/>
+          <w:bCs/>
+          <w:lang w:val="es-419"/>
+        </w:rPr>
+        <w:fldChar w:fldCharType="begin"/>
+      </w:r>
+      <w:r>
+        <w:rPr>
+          <w:b/>
+          <w:bCs/>
+          <w:lang w:val="es-419"/>
+        </w:rPr>
+        <w:instrText xml:space="preserve"> TITLE   \* MERGEFORMAT </w:instrText>
+      </w:r>
+      <w:r>
+        <w:rPr>
+          <w:b/>
+          <w:bCs/>
+          <w:lang w:val="es-419"/>
+        </w:rPr>
+        <w:fldChar w:fldCharType="separate"/>
+      </w:r>
+      <w:r>
+        <w:rPr>
+          <w:b/>
+          <w:bCs/>
+          <w:lang w:val="es-419"/>
+        </w:rPr>
+        <w:t>ER01_AR_Creación de Transacciones</w:t>
+      </w:r>
+      <w:r>
+        <w:rPr>
+          <w:b/>
+          <w:bCs/>
+          <w:lang w:val="es-419"/>
+        </w:rPr>
+        <w:fldChar w:fldCharType="end"/>
+      </w:r>
+      <w:r>
+        <w:rPr>
+          <w:b/>
+          <w:bCs/>
+          <w:lang w:val="es-419"/>
+        </w:rPr>
+        <w:t>\</w:t>
+      </w:r>
+      <w:r>
+        <w:rPr>
+          <w:b/>
+          <w:bCs/>
+          <w:lang w:val="es-419"/>
+        </w:rPr>
+        <w:t>OTBI</w:t>
+      </w:r>
+      <w:r>
+        <w:rPr>
+          <w:b/>
+          <w:bCs/>
+          <w:lang w:val="es-419"/>
+        </w:rPr>
+        <w:t>\</w:t>
+      </w:r>
+      <w:r>
+        <w:t xml:space="preserve"> </w:t>
+      </w:r>
+      <w:proofErr w:type="spellStart"/>
+      <w:r>
+        <w:rPr>
+          <w:rFonts w:eastAsia="Arial"/>
+          <w:color w:val="0000FF"/>
+          <w:lang w:val="es-MX"/>
+        </w:rPr>
+        <w:t>XXER_FND_INTERFACE_CONTROL</w:t>
+      </w:r>
+      <w:r>
+        <w:rPr>
+          <w:rFonts w:eastAsia="Arial"/>
+          <w:color w:val="0000FF"/>
+          <w:lang w:val="es-MX"/>
+        </w:rPr>
+        <w:t>.xdm</w:t>
+      </w:r>
+      <w:r>
+        <w:rPr>
+          <w:rFonts w:eastAsia="Arial"/>
+          <w:color w:val="0000FF"/>
+          <w:lang w:val="es-MX"/>
+        </w:rPr>
+        <w:t>.catalog</w:t>
+      </w:r>
+      <w:proofErr w:type="spellEnd"/>
+      <w:r>
+        <w:rPr>
+          <w:rFonts w:eastAsia="Arial"/>
+          <w:color w:val="000000"/>
+          <w:lang w:val="es-MX"/>
+        </w:rPr>
+        <w:t xml:space="preserve"> desde el directorio.</w:t>
+      </w:r>
+    </w:p>
+    <w:p>
+      <w:pPr>
+        <w:numPr>
+          <w:ilvl w:val="0"/>
+          <w:numId w:val="11"/>
+        </w:numPr>
+        <w:pBdr>
+          <w:top w:val="nil"/>
+          <w:left w:val="nil"/>
+          <w:bottom w:val="nil"/>
+          <w:right w:val="nil"/>
+          <w:between w:val="nil"/>
+        </w:pBdr>
+        <w:tabs>
+          <w:tab w:val="left" w:pos="1440"/>
+          <w:tab w:val="left" w:pos="1800"/>
+        </w:tabs>
+        <w:spacing w:before="120" w:after="120"/>
+        <w:ind w:left="567" w:hanging="284"/>
+        <w:rPr>
+          <w:lang w:val="es-MX"/>
+        </w:rPr>
+      </w:pPr>
+      <w:r>
+        <w:rPr>
+          <w:rFonts w:eastAsia="Arial"/>
+          <w:color w:val="000000"/>
+          <w:lang w:val="es-MX"/>
+        </w:rPr>
+        <w:t xml:space="preserve">Dar clic en el botón de </w:t>
+      </w:r>
+      <w:r>
+        <w:rPr>
+          <w:rFonts w:eastAsia="Arial"/>
+          <w:b/>
+          <w:color w:val="000000"/>
+          <w:u w:val="single"/>
+          <w:lang w:val="es-MX"/>
+        </w:rPr>
+        <w:t>cargar</w:t>
+      </w:r>
+      <w:r>
+        <w:rPr>
+          <w:rFonts w:eastAsia="Arial"/>
+          <w:color w:val="000000"/>
+          <w:lang w:val="es-MX"/>
+        </w:rPr>
+        <w:t>.</w:t>
+      </w:r>
     </w:p>
     <w:p>
       <w:pPr>
@@ -4056,8 +4175,286 @@
         <w:spacing w:before="120" w:after="120"/>
         <w:ind w:left="567"/>
         <w:rPr>
-          <w:rFonts w:eastAsia="Arial"/>
-          <w:color w:val="000000"/>
+          <w:lang w:val="es-MX"/>
+        </w:rPr>
+      </w:pPr>
+    </w:p>
+    <w:p>
+      <w:pPr>
+        <w:pBdr>
+          <w:top w:val="nil"/>
+          <w:left w:val="nil"/>
+          <w:bottom w:val="nil"/>
+          <w:right w:val="nil"/>
+          <w:between w:val="nil"/>
+        </w:pBdr>
+        <w:tabs>
+          <w:tab w:val="left" w:pos="1440"/>
+          <w:tab w:val="left" w:pos="1800"/>
+        </w:tabs>
+        <w:spacing w:before="120" w:after="120"/>
+        <w:rPr>
+          <w:lang w:val="es-MX"/>
+        </w:rPr>
+      </w:pPr>
+    </w:p>
+    <w:p>
+      <w:pPr>
+        <w:rPr>
+          <w:b/>
+          <w:u w:val="single"/>
+        </w:rPr>
+      </w:pPr>
+      <w:r>
+        <w:rPr>
+          <w:b/>
+          <w:u w:val="single"/>
+        </w:rPr>
+        <w:t xml:space="preserve">Para </w:t>
+      </w:r>
+      <w:proofErr w:type="spellStart"/>
+      <w:r>
+        <w:rPr>
+          <w:b/>
+          <w:u w:val="single"/>
+        </w:rPr>
+        <w:t>caso</w:t>
+      </w:r>
+      <w:proofErr w:type="spellEnd"/>
+      <w:r>
+        <w:rPr>
+          <w:b/>
+          <w:u w:val="single"/>
+        </w:rPr>
+        <w:t xml:space="preserve"> de </w:t>
+      </w:r>
+      <w:proofErr w:type="spellStart"/>
+      <w:r>
+        <w:rPr>
+          <w:b/>
+          <w:u w:val="single"/>
+        </w:rPr>
+        <w:t>mantenimiento</w:t>
+      </w:r>
+      <w:proofErr w:type="spellEnd"/>
+      <w:r>
+        <w:rPr>
+          <w:b/>
+          <w:u w:val="single"/>
+        </w:rPr>
+        <w:t xml:space="preserve"> </w:t>
+      </w:r>
+      <w:proofErr w:type="spellStart"/>
+      <w:r>
+        <w:rPr>
+          <w:b/>
+          <w:u w:val="single"/>
+        </w:rPr>
+        <w:t>realizar</w:t>
+      </w:r>
+      <w:proofErr w:type="spellEnd"/>
+      <w:r>
+        <w:rPr>
+          <w:b/>
+          <w:u w:val="single"/>
+        </w:rPr>
+        <w:t xml:space="preserve"> </w:t>
+      </w:r>
+      <w:proofErr w:type="spellStart"/>
+      <w:r>
+        <w:rPr>
+          <w:b/>
+          <w:u w:val="single"/>
+        </w:rPr>
+        <w:t>los</w:t>
+      </w:r>
+      <w:proofErr w:type="spellEnd"/>
+      <w:r>
+        <w:rPr>
+          <w:b/>
+          <w:u w:val="single"/>
+        </w:rPr>
+        <w:t xml:space="preserve"> </w:t>
+      </w:r>
+      <w:proofErr w:type="spellStart"/>
+      <w:r>
+        <w:rPr>
+          <w:b/>
+          <w:u w:val="single"/>
+        </w:rPr>
+        <w:t>siguientes</w:t>
+      </w:r>
+      <w:proofErr w:type="spellEnd"/>
+      <w:r>
+        <w:rPr>
+          <w:b/>
+          <w:u w:val="single"/>
+        </w:rPr>
+        <w:t xml:space="preserve"> pasos</w:t>
+      </w:r>
+    </w:p>
+    <w:p>
+      <w:pPr>
+        <w:rPr>
+          <w:b/>
+          <w:u w:val="single"/>
+        </w:rPr>
+      </w:pPr>
+    </w:p>
+    <w:p>
+      <w:pPr>
+        <w:rPr>
+          <w:bCs/>
+        </w:rPr>
+      </w:pPr>
+      <w:r>
+        <w:rPr>
+          <w:bCs/>
+        </w:rPr>
+        <w:t xml:space="preserve">Para </w:t>
+      </w:r>
+      <w:proofErr w:type="spellStart"/>
+      <w:r>
+        <w:rPr>
+          <w:bCs/>
+        </w:rPr>
+        <w:t>este</w:t>
+      </w:r>
+      <w:proofErr w:type="spellEnd"/>
+      <w:r>
+        <w:rPr>
+          <w:bCs/>
+        </w:rPr>
+        <w:t xml:space="preserve"> </w:t>
+      </w:r>
+      <w:proofErr w:type="spellStart"/>
+      <w:r>
+        <w:rPr>
+          <w:bCs/>
+        </w:rPr>
+        <w:t>caso</w:t>
+      </w:r>
+      <w:proofErr w:type="spellEnd"/>
+      <w:r>
+        <w:rPr>
+          <w:bCs/>
+        </w:rPr>
+        <w:t xml:space="preserve"> </w:t>
+      </w:r>
+      <w:proofErr w:type="spellStart"/>
+      <w:r>
+        <w:rPr>
+          <w:bCs/>
+        </w:rPr>
+        <w:t>en</w:t>
+      </w:r>
+      <w:proofErr w:type="spellEnd"/>
+      <w:r>
+        <w:rPr>
+          <w:bCs/>
+        </w:rPr>
+        <w:t xml:space="preserve"> particular </w:t>
+      </w:r>
+      <w:proofErr w:type="spellStart"/>
+      <w:r>
+        <w:rPr>
+          <w:bCs/>
+        </w:rPr>
+        <w:t>en</w:t>
+      </w:r>
+      <w:proofErr w:type="spellEnd"/>
+      <w:r>
+        <w:rPr>
+          <w:bCs/>
+        </w:rPr>
+        <w:t xml:space="preserve"> </w:t>
+      </w:r>
+      <w:proofErr w:type="spellStart"/>
+      <w:r>
+        <w:rPr>
+          <w:bCs/>
+        </w:rPr>
+        <w:t>el</w:t>
+      </w:r>
+      <w:proofErr w:type="spellEnd"/>
+      <w:r>
+        <w:rPr>
+          <w:bCs/>
+        </w:rPr>
+        <w:t xml:space="preserve"> </w:t>
+      </w:r>
+      <w:proofErr w:type="spellStart"/>
+      <w:r>
+        <w:rPr>
+          <w:bCs/>
+        </w:rPr>
+        <w:t>mantenimiento</w:t>
+      </w:r>
+      <w:proofErr w:type="spellEnd"/>
+      <w:r>
+        <w:rPr>
+          <w:bCs/>
+        </w:rPr>
+        <w:t xml:space="preserve"> no se </w:t>
+      </w:r>
+      <w:proofErr w:type="spellStart"/>
+      <w:r>
+        <w:rPr>
+          <w:bCs/>
+        </w:rPr>
+        <w:t>debe</w:t>
+      </w:r>
+      <w:proofErr w:type="spellEnd"/>
+      <w:r>
+        <w:rPr>
+          <w:bCs/>
+        </w:rPr>
+        <w:t xml:space="preserve"> actualizer </w:t>
+      </w:r>
+      <w:proofErr w:type="spellStart"/>
+      <w:r>
+        <w:rPr>
+          <w:bCs/>
+        </w:rPr>
+        <w:t>ningun</w:t>
+      </w:r>
+      <w:proofErr w:type="spellEnd"/>
+      <w:r>
+        <w:rPr>
+          <w:bCs/>
+        </w:rPr>
+        <w:t xml:space="preserve"> </w:t>
+      </w:r>
+      <w:proofErr w:type="spellStart"/>
+      <w:r>
+        <w:rPr>
+          <w:bCs/>
+        </w:rPr>
+        <w:t>componente</w:t>
+      </w:r>
+      <w:proofErr w:type="spellEnd"/>
+      <w:r>
+        <w:rPr>
+          <w:bCs/>
+        </w:rPr>
+        <w:t xml:space="preserve"> de OTBI</w:t>
+      </w:r>
+    </w:p>
+    <w:p>
+      <w:pPr>
+        <w:pBdr>
+          <w:top w:val="nil"/>
+          <w:left w:val="nil"/>
+          <w:bottom w:val="nil"/>
+          <w:right w:val="nil"/>
+          <w:between w:val="nil"/>
+        </w:pBdr>
+        <w:tabs>
+          <w:tab w:val="left" w:pos="1440"/>
+          <w:tab w:val="left" w:pos="1800"/>
+        </w:tabs>
+        <w:spacing w:before="120" w:after="120"/>
+        <w:rPr>
           <w:lang w:val="es-MX"/>
         </w:rPr>
       </w:pPr>
@@ -4306,138 +4703,6 @@
     </w:p>
     <w:p>
       <w:pPr>
-        <w:pBdr>
-          <w:top w:val="nil"/>
-          <w:left w:val="nil"/>
-          <w:bottom w:val="nil"/>
-          <w:right w:val="nil"/>
-          <w:between w:val="nil"/>
-        </w:pBdr>
-        <w:tabs>
-          <w:tab w:val="left" w:pos="1440"/>
-          <w:tab w:val="left" w:pos="1800"/>
-        </w:tabs>
-        <w:spacing w:before="120" w:after="120"/>
-        <w:ind w:left="567"/>
-        <w:rPr>
-          <w:rFonts w:eastAsia="Arial"/>
-          <w:color w:val="000000"/>
-          <w:lang w:val="es-MX"/>
-        </w:rPr>
-      </w:pPr>
-    </w:p>
-    <w:p>
-      <w:pPr>
-        <w:pBdr>
-          <w:top w:val="nil"/>
-          <w:left w:val="nil"/>
-          <w:bottom w:val="nil"/>
-          <w:right w:val="nil"/>
-          <w:between w:val="nil"/>
-        </w:pBdr>
-        <w:tabs>
-          <w:tab w:val="left" w:pos="1440"/>
-          <w:tab w:val="left" w:pos="1800"/>
-        </w:tabs>
-        <w:spacing w:before="120" w:after="120"/>
-        <w:ind w:left="567"/>
-        <w:rPr>
-          <w:rFonts w:eastAsia="Arial"/>
-          <w:color w:val="000000"/>
-          <w:lang w:val="es-MX"/>
-        </w:rPr>
-      </w:pPr>
-    </w:p>
-    <w:p>
-      <w:pPr>
-        <w:pBdr>
-          <w:top w:val="nil"/>
-          <w:left w:val="nil"/>
-          <w:bottom w:val="nil"/>
-          <w:right w:val="nil"/>
-          <w:between w:val="nil"/>
-        </w:pBdr>
-        <w:tabs>
-          <w:tab w:val="left" w:pos="1440"/>
-          <w:tab w:val="left" w:pos="1800"/>
-        </w:tabs>
-        <w:spacing w:before="120" w:after="120"/>
-        <w:ind w:left="567"/>
-        <w:rPr>
-          <w:rFonts w:eastAsia="Arial"/>
-          <w:color w:val="000000"/>
-          <w:lang w:val="es-MX"/>
-        </w:rPr>
-      </w:pPr>
-    </w:p>
-    <w:p>
-      <w:pPr>
-        <w:pBdr>
-          <w:top w:val="nil"/>
-          <w:left w:val="nil"/>
-          <w:bottom w:val="nil"/>
-          <w:right w:val="nil"/>
-          <w:between w:val="nil"/>
-        </w:pBdr>
-        <w:tabs>
-          <w:tab w:val="left" w:pos="1440"/>
-          <w:tab w:val="left" w:pos="1800"/>
-        </w:tabs>
-        <w:spacing w:before="120" w:after="120"/>
-        <w:ind w:left="567"/>
-        <w:rPr>
-          <w:rFonts w:eastAsia="Arial"/>
-          <w:color w:val="000000"/>
-          <w:lang w:val="es-MX"/>
-        </w:rPr>
-      </w:pPr>
-    </w:p>
-    <w:p>
-      <w:pPr>
-        <w:pBdr>
-          <w:top w:val="nil"/>
-          <w:left w:val="nil"/>
-          <w:bottom w:val="nil"/>
-          <w:right w:val="nil"/>
-          <w:between w:val="nil"/>
-        </w:pBdr>
-        <w:tabs>
-          <w:tab w:val="left" w:pos="1440"/>
-          <w:tab w:val="left" w:pos="1800"/>
-        </w:tabs>
-        <w:spacing w:before="120" w:after="120"/>
-        <w:ind w:left="567"/>
-        <w:rPr>
-          <w:rFonts w:eastAsia="Arial"/>
-          <w:color w:val="000000"/>
-          <w:lang w:val="es-MX"/>
-        </w:rPr>
-      </w:pPr>
-    </w:p>
-    <w:p>
-      <w:pPr>
-        <w:pBdr>
-          <w:top w:val="nil"/>
-          <w:left w:val="nil"/>
-          <w:bottom w:val="nil"/>
-          <w:right w:val="nil"/>
-          <w:between w:val="nil"/>
-        </w:pBdr>
-        <w:tabs>
-          <w:tab w:val="left" w:pos="1440"/>
-          <w:tab w:val="left" w:pos="1800"/>
-        </w:tabs>
-        <w:spacing w:before="120" w:after="120"/>
-        <w:ind w:left="567"/>
-        <w:rPr>
-          <w:rFonts w:eastAsia="Arial"/>
-          <w:color w:val="000000"/>
-          <w:lang w:val="es-MX"/>
-        </w:rPr>
-      </w:pPr>
-    </w:p>
-    <w:p>
-      <w:pPr>
         <w:pStyle w:val="Textoindependiente"/>
         <w:rPr>
           <w:lang w:val="es-419"/>
@@ -4550,13 +4815,7 @@
         <w:rPr>
           <w:lang w:val="es-419"/>
         </w:rPr>
-        <w:t>Objetos</w:t>
-      </w:r>
-      <w:r>
-        <w:rPr>
-          <w:lang w:val="es-419"/>
-        </w:rPr>
-        <w:t xml:space="preserve"> BD creadas de la integración.</w:t>
+        <w:t>Objetos BD creadas de la integración.</w:t>
       </w:r>
     </w:p>
     <w:p>
@@ -4648,7 +4907,7 @@
         </w:rPr>
         <w:t xml:space="preserve"> </w:t>
       </w:r>
-      <w:hyperlink r:id="rId10" w:history="1">
+      <w:hyperlink r:id="rId12" w:history="1">
         <w:r>
           <w:rPr>
             <w:rStyle w:val="Hipervnculo"/>
@@ -4694,7 +4953,7 @@
                     <pic:cNvPicPr/>
                   </pic:nvPicPr>
                   <pic:blipFill rotWithShape="1">
-                    <a:blip r:embed="rId11"/>
+                    <a:blip r:embed="rId13"/>
                     <a:srcRect l="23167" t="5260" b="10210"/>
                     <a:stretch/>
                   </pic:blipFill>
@@ -4790,7 +5049,7 @@
                     <pic:cNvPicPr/>
                   </pic:nvPicPr>
                   <pic:blipFill rotWithShape="1">
-                    <a:blip r:embed="rId12"/>
+                    <a:blip r:embed="rId14"/>
                     <a:srcRect b="38119"/>
                     <a:stretch/>
                   </pic:blipFill>
@@ -4906,7 +5165,7 @@
                     <pic:cNvPicPr/>
                   </pic:nvPicPr>
                   <pic:blipFill rotWithShape="1">
-                    <a:blip r:embed="rId13"/>
+                    <a:blip r:embed="rId15"/>
                     <a:srcRect t="1" r="-2" b="36487"/>
                     <a:stretch/>
                   </pic:blipFill>
@@ -5008,7 +5267,7 @@
                     <pic:cNvPicPr/>
                   </pic:nvPicPr>
                   <pic:blipFill rotWithShape="1">
-                    <a:blip r:embed="rId14"/>
+                    <a:blip r:embed="rId16"/>
                     <a:srcRect b="11639"/>
                     <a:stretch/>
                   </pic:blipFill>
@@ -5082,7 +5341,7 @@
                     <pic:cNvPicPr/>
                   </pic:nvPicPr>
                   <pic:blipFill rotWithShape="1">
-                    <a:blip r:embed="rId15"/>
+                    <a:blip r:embed="rId17"/>
                     <a:srcRect t="18369" b="8169"/>
                     <a:stretch/>
                   </pic:blipFill>
@@ -5260,7 +5519,7 @@
                     <pic:cNvPicPr/>
                   </pic:nvPicPr>
                   <pic:blipFill rotWithShape="1">
-                    <a:blip r:embed="rId16"/>
+                    <a:blip r:embed="rId18"/>
                     <a:srcRect r="31162" b="30522"/>
                     <a:stretch/>
                   </pic:blipFill>
@@ -5334,7 +5593,7 @@
                     <pic:cNvPicPr/>
                   </pic:nvPicPr>
                   <pic:blipFill rotWithShape="1">
-                    <a:blip r:embed="rId17"/>
+                    <a:blip r:embed="rId19"/>
                     <a:srcRect t="19286" b="7139"/>
                     <a:stretch/>
                   </pic:blipFill>
@@ -5414,7 +5673,7 @@
                     <pic:cNvPicPr/>
                   </pic:nvPicPr>
                   <pic:blipFill>
-                    <a:blip r:embed="rId18"/>
+                    <a:blip r:embed="rId20"/>
                     <a:stretch>
                       <a:fillRect/>
                     </a:stretch>
@@ -5433,6 +5692,126 @@
             </a:graphic>
           </wp:inline>
         </w:drawing>
+      </w:r>
+    </w:p>
+    <w:p>
+      <w:pPr>
+        <w:rPr>
+          <w:b/>
+          <w:u w:val="single"/>
+        </w:rPr>
+      </w:pPr>
+      <w:r>
+        <w:rPr>
+          <w:b/>
+          <w:u w:val="single"/>
+        </w:rPr>
+        <w:t xml:space="preserve">Para </w:t>
+      </w:r>
+      <w:proofErr w:type="spellStart"/>
+      <w:r>
+        <w:rPr>
+          <w:b/>
+          <w:u w:val="single"/>
+        </w:rPr>
+        <w:t>caso</w:t>
+      </w:r>
+      <w:proofErr w:type="spellEnd"/>
+      <w:r>
+        <w:rPr>
+          <w:b/>
+          <w:u w:val="single"/>
+        </w:rPr>
+        <w:t xml:space="preserve"> de </w:t>
+      </w:r>
+      <w:proofErr w:type="spellStart"/>
+      <w:r>
+        <w:rPr>
+          <w:b/>
+          <w:u w:val="single"/>
+        </w:rPr>
+        <w:t>mantenimiento</w:t>
+      </w:r>
+      <w:proofErr w:type="spellEnd"/>
+      <w:r>
+        <w:rPr>
+          <w:b/>
+          <w:u w:val="single"/>
+        </w:rPr>
+        <w:t xml:space="preserve"> </w:t>
+      </w:r>
+      <w:proofErr w:type="spellStart"/>
+      <w:r>
+        <w:rPr>
+          <w:b/>
+          <w:u w:val="single"/>
+        </w:rPr>
+        <w:t>realizar</w:t>
+      </w:r>
+      <w:proofErr w:type="spellEnd"/>
+      <w:r>
+        <w:rPr>
+          <w:b/>
+          <w:u w:val="single"/>
+        </w:rPr>
+        <w:t xml:space="preserve"> </w:t>
+      </w:r>
+      <w:proofErr w:type="spellStart"/>
+      <w:r>
+        <w:rPr>
+          <w:b/>
+          <w:u w:val="single"/>
+        </w:rPr>
+        <w:t>los</w:t>
+      </w:r>
+      <w:proofErr w:type="spellEnd"/>
+      <w:r>
+        <w:rPr>
+          <w:b/>
+          <w:u w:val="single"/>
+        </w:rPr>
+        <w:t xml:space="preserve"> </w:t>
+      </w:r>
+      <w:proofErr w:type="spellStart"/>
+      <w:r>
+        <w:rPr>
+          <w:b/>
+          <w:u w:val="single"/>
+        </w:rPr>
+        <w:t>siguientes</w:t>
+      </w:r>
+      <w:proofErr w:type="spellEnd"/>
+      <w:r>
+        <w:rPr>
+          <w:b/>
+          <w:u w:val="single"/>
+        </w:rPr>
+        <w:t xml:space="preserve"> pasos</w:t>
+      </w:r>
+    </w:p>
+    <w:p>
+      <w:pPr>
+        <w:pStyle w:val="Textoindependiente"/>
+        <w:tabs>
+          <w:tab w:val="clear" w:pos="4320"/>
+          <w:tab w:val="left" w:pos="3418"/>
+        </w:tabs>
+        <w:ind w:left="720"/>
+        <w:rPr>
+          <w:noProof/>
+        </w:rPr>
+      </w:pPr>
+      <w:r>
+        <w:rPr>
+          <w:noProof/>
+        </w:rPr>
+        <w:t>NA</w:t>
+      </w:r>
+      <w:r>
+        <w:rPr>
+          <w:noProof/>
+        </w:rPr>
+        <w:tab/>
       </w:r>
     </w:p>
     <w:p>
@@ -5630,9 +6009,14 @@
                 <w:lang w:val="es-419"/>
               </w:rPr>
             </w:pPr>
+            <w:proofErr w:type="spellStart"/>
             <w:r>
-              <w:t>SCA_PAYMENTCOMPLEMENTBIZ_REV1.0</w:t>
+              <w:t>Invoices</w:t>
             </w:r>
+            <w:r>
+              <w:t>Ent</w:t>
+            </w:r>
+            <w:proofErr w:type="spellEnd"/>
           </w:p>
         </w:tc>
         <w:tc>
@@ -5767,7 +6151,7 @@
                 <w:szCs w:val="18"/>
                 <w:lang w:val="es-419"/>
               </w:rPr>
-              <w:t>.0.</w:t>
+              <w:t>.</w:t>
             </w:r>
             <w:r>
               <w:rPr>
@@ -5778,7 +6162,7 @@
                 <w:szCs w:val="18"/>
                 <w:lang w:val="es-419"/>
               </w:rPr>
-              <w:t>1</w:t>
+              <w:t>3</w:t>
             </w:r>
           </w:p>
         </w:tc>
@@ -5817,9 +6201,11 @@
                 <w:lang w:val="es-419"/>
               </w:rPr>
             </w:pPr>
+            <w:proofErr w:type="spellStart"/>
             <w:r>
-              <w:t>SCA_INVOICESBIZ_REV1.7</w:t>
+              <w:t>InvoicesBiz</w:t>
             </w:r>
+            <w:proofErr w:type="spellEnd"/>
           </w:p>
         </w:tc>
         <w:tc>
@@ -5941,29 +6327,7 @@
                 <w:szCs w:val="18"/>
                 <w:lang w:val="es-419"/>
               </w:rPr>
-              <w:t>1</w:t>
-            </w:r>
-            <w:r>
-              <w:rPr>
-                <w:rFonts w:cs="Arial"/>
-                <w:bCs/>
-                <w:color w:val="000000" w:themeColor="text1"/>
-                <w:sz w:val="18"/>
-                <w:szCs w:val="18"/>
-                <w:lang w:val="es-419"/>
-              </w:rPr>
-              <w:t>.0.</w:t>
-            </w:r>
-            <w:r>
-              <w:rPr>
-                <w:rFonts w:cs="Arial"/>
-                <w:bCs/>
-                <w:color w:val="000000" w:themeColor="text1"/>
-                <w:sz w:val="18"/>
-                <w:szCs w:val="18"/>
-                <w:lang w:val="es-419"/>
-              </w:rPr>
-              <w:t>7</w:t>
+              <w:t>2.2</w:t>
             </w:r>
           </w:p>
         </w:tc>
@@ -6002,9 +6366,11 @@
                 <w:lang w:val="es-419"/>
               </w:rPr>
             </w:pPr>
+            <w:proofErr w:type="spellStart"/>
             <w:r>
-              <w:t>DIGITALSTAMPTEC</w:t>
+              <w:t>FinancialBiz</w:t>
             </w:r>
+            <w:proofErr w:type="spellEnd"/>
           </w:p>
         </w:tc>
         <w:tc>
@@ -6086,7 +6452,7 @@
                 <w:rFonts w:ascii="Courier New" w:hAnsi="Courier New" w:cs="Courier New"/>
                 <w:color w:val="000000"/>
               </w:rPr>
-              <w:t>OSB</w:t>
+              <w:t>SOA</w:t>
             </w:r>
           </w:p>
         </w:tc>
@@ -6126,8 +6492,1085 @@
                 <w:szCs w:val="18"/>
                 <w:lang w:val="es-419"/>
               </w:rPr>
-              <w:t>1.0.0</w:t>
+              <w:t>1.0</w:t>
             </w:r>
+          </w:p>
+        </w:tc>
+      </w:tr>
+      <w:tr>
+        <w:trPr>
+          <w:trHeight w:val="679"/>
+          <w:jc w:val="center"/>
+        </w:trPr>
+        <w:tc>
+          <w:tcPr>
+            <w:tcW w:w="4390" w:type="dxa"/>
+          </w:tcPr>
+          <w:p/>
+          <w:p>
+            <w:pPr>
+              <w:jc w:val="center"/>
+            </w:pPr>
+            <w:proofErr w:type="spellStart"/>
+            <w:r>
+              <w:t>LetterPorteBiz</w:t>
+            </w:r>
+            <w:proofErr w:type="spellEnd"/>
+          </w:p>
+        </w:tc>
+        <w:tc>
+          <w:tcPr>
+            <w:tcW w:w="1559" w:type="dxa"/>
+            <w:vAlign w:val="center"/>
+          </w:tcPr>
+          <w:p>
+            <w:pPr>
+              <w:pStyle w:val="Bullet"/>
+              <w:numPr>
+                <w:ilvl w:val="0"/>
+                <w:numId w:val="0"/>
+              </w:numPr>
+              <w:tabs>
+                <w:tab w:val="clear" w:pos="1440"/>
+                <w:tab w:val="left" w:pos="1631"/>
+              </w:tabs>
+              <w:spacing w:before="0" w:after="0"/>
+              <w:jc w:val="center"/>
+              <w:rPr>
+                <w:rFonts w:cs="Arial"/>
+                <w:bCs/>
+                <w:color w:val="000000" w:themeColor="text1"/>
+                <w:sz w:val="18"/>
+                <w:szCs w:val="18"/>
+                <w:lang w:val="es-419"/>
+              </w:rPr>
+            </w:pPr>
+            <w:r>
+              <w:rPr>
+                <w:rFonts w:cs="Arial"/>
+                <w:bCs/>
+                <w:color w:val="000000" w:themeColor="text1"/>
+                <w:sz w:val="18"/>
+                <w:szCs w:val="18"/>
+                <w:lang w:val="es-419"/>
+              </w:rPr>
+              <w:t xml:space="preserve">Integración </w:t>
+            </w:r>
+            <w:r>
+              <w:rPr>
+                <w:rFonts w:cs="Arial"/>
+                <w:bCs/>
+                <w:color w:val="000000" w:themeColor="text1"/>
+                <w:sz w:val="18"/>
+                <w:szCs w:val="18"/>
+                <w:lang w:val="es-419"/>
+              </w:rPr>
+              <w:t>SOA</w:t>
+            </w:r>
+          </w:p>
+        </w:tc>
+        <w:tc>
+          <w:tcPr>
+            <w:tcW w:w="3969" w:type="dxa"/>
+            <w:vAlign w:val="center"/>
+          </w:tcPr>
+          <w:p>
+            <w:pPr>
+              <w:pStyle w:val="Bullet"/>
+              <w:numPr>
+                <w:ilvl w:val="0"/>
+                <w:numId w:val="0"/>
+              </w:numPr>
+              <w:tabs>
+                <w:tab w:val="clear" w:pos="1440"/>
+                <w:tab w:val="left" w:pos="1631"/>
+              </w:tabs>
+              <w:spacing w:before="0" w:after="0"/>
+              <w:jc w:val="center"/>
+              <w:rPr>
+                <w:rFonts w:ascii="Courier New" w:hAnsi="Courier New" w:cs="Courier New"/>
+                <w:color w:val="000000"/>
+              </w:rPr>
+            </w:pPr>
+            <w:r>
+              <w:rPr>
+                <w:rFonts w:ascii="Courier New" w:hAnsi="Courier New" w:cs="Courier New"/>
+                <w:color w:val="000000"/>
+              </w:rPr>
+              <w:t>SOA</w:t>
+            </w:r>
+          </w:p>
+        </w:tc>
+        <w:tc>
+          <w:tcPr>
+            <w:tcW w:w="947" w:type="dxa"/>
+            <w:vAlign w:val="center"/>
+          </w:tcPr>
+          <w:p>
+            <w:pPr>
+              <w:pStyle w:val="Bullet"/>
+              <w:numPr>
+                <w:ilvl w:val="0"/>
+                <w:numId w:val="0"/>
+              </w:numPr>
+              <w:tabs>
+                <w:tab w:val="clear" w:pos="1440"/>
+                <w:tab w:val="left" w:pos="1631"/>
+              </w:tabs>
+              <w:spacing w:before="0" w:after="0"/>
+              <w:jc w:val="center"/>
+              <w:rPr>
+                <w:rFonts w:cs="Arial"/>
+                <w:bCs/>
+                <w:color w:val="000000" w:themeColor="text1"/>
+                <w:sz w:val="18"/>
+                <w:szCs w:val="18"/>
+                <w:lang w:val="es-419"/>
+              </w:rPr>
+            </w:pPr>
+            <w:r>
+              <w:rPr>
+                <w:rFonts w:cs="Arial"/>
+                <w:bCs/>
+                <w:color w:val="000000" w:themeColor="text1"/>
+                <w:sz w:val="18"/>
+                <w:szCs w:val="18"/>
+                <w:lang w:val="es-419"/>
+              </w:rPr>
+              <w:t>1.1</w:t>
+            </w:r>
+          </w:p>
+        </w:tc>
+      </w:tr>
+      <w:tr>
+        <w:trPr>
+          <w:trHeight w:val="679"/>
+          <w:jc w:val="center"/>
+        </w:trPr>
+        <w:tc>
+          <w:tcPr>
+            <w:tcW w:w="4390" w:type="dxa"/>
+          </w:tcPr>
+          <w:p>
+            <w:pPr>
+              <w:pStyle w:val="Bullet"/>
+              <w:numPr>
+                <w:ilvl w:val="0"/>
+                <w:numId w:val="0"/>
+              </w:numPr>
+              <w:spacing w:before="0" w:after="0"/>
+              <w:jc w:val="center"/>
+            </w:pPr>
+          </w:p>
+          <w:p>
+            <w:pPr>
+              <w:pStyle w:val="Bullet"/>
+              <w:numPr>
+                <w:ilvl w:val="0"/>
+                <w:numId w:val="0"/>
+              </w:numPr>
+              <w:spacing w:before="0" w:after="0"/>
+              <w:jc w:val="center"/>
+            </w:pPr>
+            <w:proofErr w:type="spellStart"/>
+            <w:r>
+              <w:t>MessageTec</w:t>
+            </w:r>
+            <w:proofErr w:type="spellEnd"/>
+          </w:p>
+        </w:tc>
+        <w:tc>
+          <w:tcPr>
+            <w:tcW w:w="1559" w:type="dxa"/>
+            <w:vAlign w:val="center"/>
+          </w:tcPr>
+          <w:p>
+            <w:pPr>
+              <w:pStyle w:val="Bullet"/>
+              <w:numPr>
+                <w:ilvl w:val="0"/>
+                <w:numId w:val="0"/>
+              </w:numPr>
+              <w:tabs>
+                <w:tab w:val="clear" w:pos="1440"/>
+                <w:tab w:val="left" w:pos="1631"/>
+              </w:tabs>
+              <w:spacing w:before="0" w:after="0"/>
+              <w:jc w:val="center"/>
+              <w:rPr>
+                <w:rFonts w:cs="Arial"/>
+                <w:bCs/>
+                <w:color w:val="000000" w:themeColor="text1"/>
+                <w:sz w:val="18"/>
+                <w:szCs w:val="18"/>
+                <w:lang w:val="es-419"/>
+              </w:rPr>
+            </w:pPr>
+            <w:r>
+              <w:rPr>
+                <w:rFonts w:cs="Arial"/>
+                <w:bCs/>
+                <w:color w:val="000000" w:themeColor="text1"/>
+                <w:sz w:val="18"/>
+                <w:szCs w:val="18"/>
+                <w:lang w:val="es-419"/>
+              </w:rPr>
+              <w:t xml:space="preserve">Integración </w:t>
+            </w:r>
+            <w:r>
+              <w:rPr>
+                <w:rFonts w:cs="Arial"/>
+                <w:bCs/>
+                <w:color w:val="000000" w:themeColor="text1"/>
+                <w:sz w:val="18"/>
+                <w:szCs w:val="18"/>
+                <w:lang w:val="es-419"/>
+              </w:rPr>
+              <w:t>SOA</w:t>
+            </w:r>
+          </w:p>
+        </w:tc>
+        <w:tc>
+          <w:tcPr>
+            <w:tcW w:w="3969" w:type="dxa"/>
+            <w:vAlign w:val="center"/>
+          </w:tcPr>
+          <w:p>
+            <w:pPr>
+              <w:pStyle w:val="Bullet"/>
+              <w:numPr>
+                <w:ilvl w:val="0"/>
+                <w:numId w:val="0"/>
+              </w:numPr>
+              <w:tabs>
+                <w:tab w:val="clear" w:pos="1440"/>
+                <w:tab w:val="left" w:pos="1631"/>
+              </w:tabs>
+              <w:spacing w:before="0" w:after="0"/>
+              <w:jc w:val="center"/>
+              <w:rPr>
+                <w:rFonts w:ascii="Courier New" w:hAnsi="Courier New" w:cs="Courier New"/>
+                <w:color w:val="000000"/>
+              </w:rPr>
+            </w:pPr>
+            <w:r>
+              <w:rPr>
+                <w:rFonts w:ascii="Courier New" w:hAnsi="Courier New" w:cs="Courier New"/>
+                <w:color w:val="000000"/>
+              </w:rPr>
+              <w:t>SOA</w:t>
+            </w:r>
+          </w:p>
+        </w:tc>
+        <w:tc>
+          <w:tcPr>
+            <w:tcW w:w="947" w:type="dxa"/>
+            <w:vAlign w:val="center"/>
+          </w:tcPr>
+          <w:p>
+            <w:pPr>
+              <w:pStyle w:val="Bullet"/>
+              <w:numPr>
+                <w:ilvl w:val="0"/>
+                <w:numId w:val="0"/>
+              </w:numPr>
+              <w:tabs>
+                <w:tab w:val="clear" w:pos="1440"/>
+                <w:tab w:val="left" w:pos="1631"/>
+              </w:tabs>
+              <w:spacing w:before="0" w:after="0"/>
+              <w:jc w:val="center"/>
+              <w:rPr>
+                <w:rFonts w:cs="Arial"/>
+                <w:bCs/>
+                <w:color w:val="000000" w:themeColor="text1"/>
+                <w:sz w:val="18"/>
+                <w:szCs w:val="18"/>
+                <w:lang w:val="es-419"/>
+              </w:rPr>
+            </w:pPr>
+            <w:r>
+              <w:rPr>
+                <w:rFonts w:cs="Arial"/>
+                <w:bCs/>
+                <w:color w:val="000000" w:themeColor="text1"/>
+                <w:sz w:val="18"/>
+                <w:szCs w:val="18"/>
+                <w:lang w:val="es-419"/>
+              </w:rPr>
+              <w:t>1.1</w:t>
+            </w:r>
+          </w:p>
+        </w:tc>
+      </w:tr>
+      <w:tr>
+        <w:trPr>
+          <w:trHeight w:val="679"/>
+          <w:jc w:val="center"/>
+        </w:trPr>
+        <w:tc>
+          <w:tcPr>
+            <w:tcW w:w="4390" w:type="dxa"/>
+          </w:tcPr>
+          <w:p>
+            <w:pPr>
+              <w:pStyle w:val="Bullet"/>
+              <w:numPr>
+                <w:ilvl w:val="0"/>
+                <w:numId w:val="0"/>
+              </w:numPr>
+              <w:spacing w:before="0" w:after="0"/>
+              <w:jc w:val="center"/>
+            </w:pPr>
+          </w:p>
+          <w:p>
+            <w:pPr>
+              <w:pStyle w:val="Bullet"/>
+              <w:numPr>
+                <w:ilvl w:val="0"/>
+                <w:numId w:val="0"/>
+              </w:numPr>
+              <w:spacing w:before="0" w:after="0"/>
+              <w:jc w:val="center"/>
+            </w:pPr>
+            <w:proofErr w:type="spellStart"/>
+            <w:r>
+              <w:t>ERPIntegrationBiz</w:t>
+            </w:r>
+            <w:proofErr w:type="spellEnd"/>
+          </w:p>
+        </w:tc>
+        <w:tc>
+          <w:tcPr>
+            <w:tcW w:w="1559" w:type="dxa"/>
+            <w:vAlign w:val="center"/>
+          </w:tcPr>
+          <w:p>
+            <w:pPr>
+              <w:pStyle w:val="Bullet"/>
+              <w:numPr>
+                <w:ilvl w:val="0"/>
+                <w:numId w:val="0"/>
+              </w:numPr>
+              <w:tabs>
+                <w:tab w:val="clear" w:pos="1440"/>
+                <w:tab w:val="left" w:pos="1631"/>
+              </w:tabs>
+              <w:spacing w:before="0" w:after="0"/>
+              <w:jc w:val="center"/>
+              <w:rPr>
+                <w:rFonts w:cs="Arial"/>
+                <w:bCs/>
+                <w:color w:val="000000" w:themeColor="text1"/>
+                <w:sz w:val="18"/>
+                <w:szCs w:val="18"/>
+                <w:lang w:val="es-419"/>
+              </w:rPr>
+            </w:pPr>
+            <w:r>
+              <w:rPr>
+                <w:rFonts w:cs="Arial"/>
+                <w:bCs/>
+                <w:color w:val="000000" w:themeColor="text1"/>
+                <w:sz w:val="18"/>
+                <w:szCs w:val="18"/>
+                <w:lang w:val="es-419"/>
+              </w:rPr>
+              <w:t xml:space="preserve">Integración </w:t>
+            </w:r>
+            <w:r>
+              <w:rPr>
+                <w:rFonts w:cs="Arial"/>
+                <w:bCs/>
+                <w:color w:val="000000" w:themeColor="text1"/>
+                <w:sz w:val="18"/>
+                <w:szCs w:val="18"/>
+                <w:lang w:val="es-419"/>
+              </w:rPr>
+              <w:t>SOA</w:t>
+            </w:r>
+          </w:p>
+        </w:tc>
+        <w:tc>
+          <w:tcPr>
+            <w:tcW w:w="3969" w:type="dxa"/>
+            <w:vAlign w:val="center"/>
+          </w:tcPr>
+          <w:p>
+            <w:pPr>
+              <w:pStyle w:val="Bullet"/>
+              <w:numPr>
+                <w:ilvl w:val="0"/>
+                <w:numId w:val="0"/>
+              </w:numPr>
+              <w:tabs>
+                <w:tab w:val="clear" w:pos="1440"/>
+                <w:tab w:val="left" w:pos="1631"/>
+              </w:tabs>
+              <w:spacing w:before="0" w:after="0"/>
+              <w:jc w:val="center"/>
+              <w:rPr>
+                <w:rFonts w:ascii="Courier New" w:hAnsi="Courier New" w:cs="Courier New"/>
+                <w:color w:val="000000"/>
+              </w:rPr>
+            </w:pPr>
+            <w:r>
+              <w:rPr>
+                <w:rFonts w:ascii="Courier New" w:hAnsi="Courier New" w:cs="Courier New"/>
+                <w:color w:val="000000"/>
+              </w:rPr>
+              <w:t>SOA</w:t>
+            </w:r>
+          </w:p>
+        </w:tc>
+        <w:tc>
+          <w:tcPr>
+            <w:tcW w:w="947" w:type="dxa"/>
+            <w:vAlign w:val="center"/>
+          </w:tcPr>
+          <w:p>
+            <w:pPr>
+              <w:pStyle w:val="Bullet"/>
+              <w:numPr>
+                <w:ilvl w:val="0"/>
+                <w:numId w:val="0"/>
+              </w:numPr>
+              <w:tabs>
+                <w:tab w:val="clear" w:pos="1440"/>
+                <w:tab w:val="left" w:pos="1631"/>
+              </w:tabs>
+              <w:spacing w:before="0" w:after="0"/>
+              <w:jc w:val="center"/>
+              <w:rPr>
+                <w:rFonts w:cs="Arial"/>
+                <w:bCs/>
+                <w:color w:val="000000" w:themeColor="text1"/>
+                <w:sz w:val="18"/>
+                <w:szCs w:val="18"/>
+                <w:lang w:val="es-419"/>
+              </w:rPr>
+            </w:pPr>
+            <w:r>
+              <w:rPr>
+                <w:rFonts w:cs="Arial"/>
+                <w:bCs/>
+                <w:color w:val="000000" w:themeColor="text1"/>
+                <w:sz w:val="18"/>
+                <w:szCs w:val="18"/>
+                <w:lang w:val="es-419"/>
+              </w:rPr>
+              <w:t>2.2</w:t>
+            </w:r>
+          </w:p>
+        </w:tc>
+      </w:tr>
+      <w:tr>
+        <w:trPr>
+          <w:trHeight w:val="679"/>
+          <w:jc w:val="center"/>
+        </w:trPr>
+        <w:tc>
+          <w:tcPr>
+            <w:tcW w:w="4390" w:type="dxa"/>
+          </w:tcPr>
+          <w:p>
+            <w:pPr>
+              <w:pStyle w:val="Bullet"/>
+              <w:numPr>
+                <w:ilvl w:val="0"/>
+                <w:numId w:val="0"/>
+              </w:numPr>
+              <w:spacing w:before="0" w:after="0"/>
+              <w:jc w:val="center"/>
+            </w:pPr>
+          </w:p>
+          <w:p>
+            <w:pPr>
+              <w:jc w:val="center"/>
+            </w:pPr>
+            <w:proofErr w:type="spellStart"/>
+            <w:r>
+              <w:t>SOAUtilitiesTec</w:t>
+            </w:r>
+            <w:proofErr w:type="spellEnd"/>
+          </w:p>
+        </w:tc>
+        <w:tc>
+          <w:tcPr>
+            <w:tcW w:w="1559" w:type="dxa"/>
+            <w:vAlign w:val="center"/>
+          </w:tcPr>
+          <w:p>
+            <w:pPr>
+              <w:pStyle w:val="Bullet"/>
+              <w:numPr>
+                <w:ilvl w:val="0"/>
+                <w:numId w:val="0"/>
+              </w:numPr>
+              <w:tabs>
+                <w:tab w:val="clear" w:pos="1440"/>
+                <w:tab w:val="left" w:pos="1631"/>
+              </w:tabs>
+              <w:spacing w:before="0" w:after="0"/>
+              <w:jc w:val="center"/>
+              <w:rPr>
+                <w:rFonts w:cs="Arial"/>
+                <w:bCs/>
+                <w:color w:val="000000" w:themeColor="text1"/>
+                <w:sz w:val="18"/>
+                <w:szCs w:val="18"/>
+                <w:lang w:val="es-419"/>
+              </w:rPr>
+            </w:pPr>
+            <w:r>
+              <w:rPr>
+                <w:rFonts w:cs="Arial"/>
+                <w:bCs/>
+                <w:color w:val="000000" w:themeColor="text1"/>
+                <w:sz w:val="18"/>
+                <w:szCs w:val="18"/>
+                <w:lang w:val="es-419"/>
+              </w:rPr>
+              <w:t xml:space="preserve">Integración </w:t>
+            </w:r>
+            <w:r>
+              <w:rPr>
+                <w:rFonts w:cs="Arial"/>
+                <w:bCs/>
+                <w:color w:val="000000" w:themeColor="text1"/>
+                <w:sz w:val="18"/>
+                <w:szCs w:val="18"/>
+                <w:lang w:val="es-419"/>
+              </w:rPr>
+              <w:t>SOA</w:t>
+            </w:r>
+          </w:p>
+        </w:tc>
+        <w:tc>
+          <w:tcPr>
+            <w:tcW w:w="3969" w:type="dxa"/>
+            <w:vAlign w:val="center"/>
+          </w:tcPr>
+          <w:p>
+            <w:pPr>
+              <w:pStyle w:val="Bullet"/>
+              <w:numPr>
+                <w:ilvl w:val="0"/>
+                <w:numId w:val="0"/>
+              </w:numPr>
+              <w:tabs>
+                <w:tab w:val="clear" w:pos="1440"/>
+                <w:tab w:val="left" w:pos="1631"/>
+              </w:tabs>
+              <w:spacing w:before="0" w:after="0"/>
+              <w:jc w:val="center"/>
+              <w:rPr>
+                <w:rFonts w:ascii="Courier New" w:hAnsi="Courier New" w:cs="Courier New"/>
+                <w:color w:val="000000"/>
+              </w:rPr>
+            </w:pPr>
+            <w:r>
+              <w:rPr>
+                <w:rFonts w:ascii="Courier New" w:hAnsi="Courier New" w:cs="Courier New"/>
+                <w:color w:val="000000"/>
+              </w:rPr>
+              <w:t>SOA</w:t>
+            </w:r>
+          </w:p>
+        </w:tc>
+        <w:tc>
+          <w:tcPr>
+            <w:tcW w:w="947" w:type="dxa"/>
+            <w:vAlign w:val="center"/>
+          </w:tcPr>
+          <w:p>
+            <w:pPr>
+              <w:pStyle w:val="Bullet"/>
+              <w:numPr>
+                <w:ilvl w:val="0"/>
+                <w:numId w:val="0"/>
+              </w:numPr>
+              <w:tabs>
+                <w:tab w:val="clear" w:pos="1440"/>
+                <w:tab w:val="left" w:pos="1631"/>
+              </w:tabs>
+              <w:spacing w:before="0" w:after="0"/>
+              <w:jc w:val="center"/>
+              <w:rPr>
+                <w:rFonts w:cs="Arial"/>
+                <w:bCs/>
+                <w:color w:val="000000" w:themeColor="text1"/>
+                <w:sz w:val="18"/>
+                <w:szCs w:val="18"/>
+                <w:lang w:val="es-419"/>
+              </w:rPr>
+            </w:pPr>
+            <w:r>
+              <w:rPr>
+                <w:rFonts w:cs="Arial"/>
+                <w:bCs/>
+                <w:color w:val="000000" w:themeColor="text1"/>
+                <w:sz w:val="18"/>
+                <w:szCs w:val="18"/>
+                <w:lang w:val="es-419"/>
+              </w:rPr>
+              <w:t>1.1</w:t>
+            </w:r>
+          </w:p>
+        </w:tc>
+      </w:tr>
+      <w:tr>
+        <w:trPr>
+          <w:trHeight w:val="679"/>
+          <w:jc w:val="center"/>
+        </w:trPr>
+        <w:tc>
+          <w:tcPr>
+            <w:tcW w:w="4390" w:type="dxa"/>
+          </w:tcPr>
+          <w:p>
+            <w:pPr>
+              <w:pStyle w:val="Bullet"/>
+              <w:numPr>
+                <w:ilvl w:val="0"/>
+                <w:numId w:val="0"/>
+              </w:numPr>
+              <w:spacing w:before="0" w:after="0"/>
+              <w:jc w:val="center"/>
+            </w:pPr>
+          </w:p>
+          <w:p>
+            <w:pPr>
+              <w:pStyle w:val="Bullet"/>
+              <w:numPr>
+                <w:ilvl w:val="0"/>
+                <w:numId w:val="0"/>
+              </w:numPr>
+              <w:spacing w:before="0" w:after="0"/>
+              <w:jc w:val="center"/>
+            </w:pPr>
+            <w:proofErr w:type="spellStart"/>
+            <w:r>
+              <w:t>ERPManagementOfLoadImportBiz</w:t>
+            </w:r>
+            <w:proofErr w:type="spellEnd"/>
+          </w:p>
+        </w:tc>
+        <w:tc>
+          <w:tcPr>
+            <w:tcW w:w="1559" w:type="dxa"/>
+            <w:vAlign w:val="center"/>
+          </w:tcPr>
+          <w:p>
+            <w:pPr>
+              <w:pStyle w:val="Bullet"/>
+              <w:numPr>
+                <w:ilvl w:val="0"/>
+                <w:numId w:val="0"/>
+              </w:numPr>
+              <w:tabs>
+                <w:tab w:val="clear" w:pos="1440"/>
+                <w:tab w:val="left" w:pos="1631"/>
+              </w:tabs>
+              <w:spacing w:before="0" w:after="0"/>
+              <w:jc w:val="center"/>
+              <w:rPr>
+                <w:rFonts w:cs="Arial"/>
+                <w:bCs/>
+                <w:color w:val="000000" w:themeColor="text1"/>
+                <w:sz w:val="18"/>
+                <w:szCs w:val="18"/>
+                <w:lang w:val="es-419"/>
+              </w:rPr>
+            </w:pPr>
+            <w:r>
+              <w:rPr>
+                <w:rFonts w:cs="Arial"/>
+                <w:bCs/>
+                <w:color w:val="000000" w:themeColor="text1"/>
+                <w:sz w:val="18"/>
+                <w:szCs w:val="18"/>
+                <w:lang w:val="es-419"/>
+              </w:rPr>
+              <w:t xml:space="preserve">Integración </w:t>
+            </w:r>
+            <w:r>
+              <w:rPr>
+                <w:rFonts w:cs="Arial"/>
+                <w:bCs/>
+                <w:color w:val="000000" w:themeColor="text1"/>
+                <w:sz w:val="18"/>
+                <w:szCs w:val="18"/>
+                <w:lang w:val="es-419"/>
+              </w:rPr>
+              <w:t>SOA</w:t>
+            </w:r>
+          </w:p>
+        </w:tc>
+        <w:tc>
+          <w:tcPr>
+            <w:tcW w:w="3969" w:type="dxa"/>
+            <w:vAlign w:val="center"/>
+          </w:tcPr>
+          <w:p>
+            <w:pPr>
+              <w:pStyle w:val="Bullet"/>
+              <w:numPr>
+                <w:ilvl w:val="0"/>
+                <w:numId w:val="0"/>
+              </w:numPr>
+              <w:tabs>
+                <w:tab w:val="clear" w:pos="1440"/>
+                <w:tab w:val="left" w:pos="1631"/>
+              </w:tabs>
+              <w:spacing w:before="0" w:after="0"/>
+              <w:jc w:val="center"/>
+              <w:rPr>
+                <w:rFonts w:ascii="Courier New" w:hAnsi="Courier New" w:cs="Courier New"/>
+                <w:color w:val="000000"/>
+              </w:rPr>
+            </w:pPr>
+            <w:r>
+              <w:rPr>
+                <w:rFonts w:ascii="Courier New" w:hAnsi="Courier New" w:cs="Courier New"/>
+                <w:color w:val="000000"/>
+              </w:rPr>
+              <w:t>SOA</w:t>
+            </w:r>
+          </w:p>
+        </w:tc>
+        <w:tc>
+          <w:tcPr>
+            <w:tcW w:w="947" w:type="dxa"/>
+            <w:vAlign w:val="center"/>
+          </w:tcPr>
+          <w:p>
+            <w:pPr>
+              <w:pStyle w:val="Bullet"/>
+              <w:numPr>
+                <w:ilvl w:val="0"/>
+                <w:numId w:val="0"/>
+              </w:numPr>
+              <w:tabs>
+                <w:tab w:val="clear" w:pos="1440"/>
+                <w:tab w:val="left" w:pos="1631"/>
+              </w:tabs>
+              <w:spacing w:before="0" w:after="0"/>
+              <w:jc w:val="center"/>
+              <w:rPr>
+                <w:rFonts w:cs="Arial"/>
+                <w:bCs/>
+                <w:color w:val="000000" w:themeColor="text1"/>
+                <w:sz w:val="18"/>
+                <w:szCs w:val="18"/>
+                <w:lang w:val="es-419"/>
+              </w:rPr>
+            </w:pPr>
+            <w:r>
+              <w:rPr>
+                <w:rFonts w:cs="Arial"/>
+                <w:bCs/>
+                <w:color w:val="000000" w:themeColor="text1"/>
+                <w:sz w:val="18"/>
+                <w:szCs w:val="18"/>
+                <w:lang w:val="es-419"/>
+              </w:rPr>
+              <w:t>1.2</w:t>
+            </w:r>
+          </w:p>
+        </w:tc>
+      </w:tr>
+      <w:tr>
+        <w:trPr>
+          <w:trHeight w:val="679"/>
+          <w:jc w:val="center"/>
+        </w:trPr>
+        <w:tc>
+          <w:tcPr>
+            <w:tcW w:w="4390" w:type="dxa"/>
+          </w:tcPr>
+          <w:p>
+            <w:pPr>
+              <w:pStyle w:val="Bullet"/>
+              <w:numPr>
+                <w:ilvl w:val="0"/>
+                <w:numId w:val="0"/>
+              </w:numPr>
+              <w:spacing w:before="0" w:after="0"/>
+              <w:jc w:val="center"/>
+            </w:pPr>
+          </w:p>
+          <w:p>
+            <w:pPr>
+              <w:pStyle w:val="Bullet"/>
+              <w:numPr>
+                <w:ilvl w:val="0"/>
+                <w:numId w:val="0"/>
+              </w:numPr>
+              <w:spacing w:before="0" w:after="0"/>
+              <w:jc w:val="center"/>
+            </w:pPr>
+            <w:proofErr w:type="spellStart"/>
+            <w:r>
+              <w:t>FinancialsTec</w:t>
+            </w:r>
+            <w:proofErr w:type="spellEnd"/>
+          </w:p>
+        </w:tc>
+        <w:tc>
+          <w:tcPr>
+            <w:tcW w:w="1559" w:type="dxa"/>
+            <w:vAlign w:val="center"/>
+          </w:tcPr>
+          <w:p>
+            <w:pPr>
+              <w:pStyle w:val="Bullet"/>
+              <w:numPr>
+                <w:ilvl w:val="0"/>
+                <w:numId w:val="0"/>
+              </w:numPr>
+              <w:tabs>
+                <w:tab w:val="clear" w:pos="1440"/>
+                <w:tab w:val="left" w:pos="1631"/>
+              </w:tabs>
+              <w:spacing w:before="0" w:after="0"/>
+              <w:jc w:val="center"/>
+              <w:rPr>
+                <w:rFonts w:cs="Arial"/>
+                <w:bCs/>
+                <w:color w:val="000000" w:themeColor="text1"/>
+                <w:sz w:val="18"/>
+                <w:szCs w:val="18"/>
+                <w:lang w:val="es-419"/>
+              </w:rPr>
+            </w:pPr>
+            <w:r>
+              <w:rPr>
+                <w:rFonts w:cs="Arial"/>
+                <w:bCs/>
+                <w:color w:val="000000" w:themeColor="text1"/>
+                <w:sz w:val="18"/>
+                <w:szCs w:val="18"/>
+                <w:lang w:val="es-419"/>
+              </w:rPr>
+              <w:t xml:space="preserve">Integración </w:t>
+            </w:r>
+            <w:r>
+              <w:rPr>
+                <w:rFonts w:cs="Arial"/>
+                <w:bCs/>
+                <w:color w:val="000000" w:themeColor="text1"/>
+                <w:sz w:val="18"/>
+                <w:szCs w:val="18"/>
+                <w:lang w:val="es-419"/>
+              </w:rPr>
+              <w:t>OSB</w:t>
+            </w:r>
+          </w:p>
+        </w:tc>
+        <w:tc>
+          <w:tcPr>
+            <w:tcW w:w="3969" w:type="dxa"/>
+            <w:vAlign w:val="center"/>
+          </w:tcPr>
+          <w:p>
+            <w:pPr>
+              <w:pStyle w:val="Bullet"/>
+              <w:numPr>
+                <w:ilvl w:val="0"/>
+                <w:numId w:val="0"/>
+              </w:numPr>
+              <w:tabs>
+                <w:tab w:val="clear" w:pos="1440"/>
+                <w:tab w:val="left" w:pos="1631"/>
+              </w:tabs>
+              <w:spacing w:before="0" w:after="0"/>
+              <w:jc w:val="center"/>
+              <w:rPr>
+                <w:rFonts w:ascii="Courier New" w:hAnsi="Courier New" w:cs="Courier New"/>
+                <w:color w:val="000000"/>
+              </w:rPr>
+            </w:pPr>
+            <w:r>
+              <w:rPr>
+                <w:rFonts w:ascii="Courier New" w:hAnsi="Courier New" w:cs="Courier New"/>
+                <w:color w:val="000000"/>
+              </w:rPr>
+              <w:t>OSB</w:t>
+            </w:r>
+          </w:p>
+        </w:tc>
+        <w:tc>
+          <w:tcPr>
+            <w:tcW w:w="947" w:type="dxa"/>
+            <w:vAlign w:val="center"/>
+          </w:tcPr>
+          <w:p>
+            <w:pPr>
+              <w:pStyle w:val="Bullet"/>
+              <w:numPr>
+                <w:ilvl w:val="0"/>
+                <w:numId w:val="0"/>
+              </w:numPr>
+              <w:tabs>
+                <w:tab w:val="clear" w:pos="1440"/>
+                <w:tab w:val="left" w:pos="1631"/>
+              </w:tabs>
+              <w:spacing w:before="0" w:after="0"/>
+              <w:jc w:val="center"/>
+              <w:rPr>
+                <w:rFonts w:cs="Arial"/>
+                <w:bCs/>
+                <w:color w:val="000000" w:themeColor="text1"/>
+                <w:sz w:val="18"/>
+                <w:szCs w:val="18"/>
+                <w:lang w:val="es-419"/>
+              </w:rPr>
+            </w:pPr>
+          </w:p>
+        </w:tc>
+      </w:tr>
+      <w:tr>
+        <w:trPr>
+          <w:trHeight w:val="679"/>
+          <w:jc w:val="center"/>
+        </w:trPr>
+        <w:tc>
+          <w:tcPr>
+            <w:tcW w:w="4390" w:type="dxa"/>
+          </w:tcPr>
+          <w:p>
+            <w:pPr>
+              <w:pStyle w:val="Bullet"/>
+              <w:numPr>
+                <w:ilvl w:val="0"/>
+                <w:numId w:val="0"/>
+              </w:numPr>
+              <w:spacing w:before="0" w:after="0"/>
+              <w:jc w:val="center"/>
+            </w:pPr>
+          </w:p>
+          <w:p>
+            <w:pPr>
+              <w:jc w:val="center"/>
+            </w:pPr>
+            <w:proofErr w:type="spellStart"/>
+            <w:r>
+              <w:t>AuditControlTec</w:t>
+            </w:r>
+            <w:proofErr w:type="spellEnd"/>
+          </w:p>
+        </w:tc>
+        <w:tc>
+          <w:tcPr>
+            <w:tcW w:w="1559" w:type="dxa"/>
+            <w:vAlign w:val="center"/>
+          </w:tcPr>
+          <w:p>
+            <w:pPr>
+              <w:pStyle w:val="Bullet"/>
+              <w:numPr>
+                <w:ilvl w:val="0"/>
+                <w:numId w:val="0"/>
+              </w:numPr>
+              <w:tabs>
+                <w:tab w:val="clear" w:pos="1440"/>
+                <w:tab w:val="left" w:pos="1631"/>
+              </w:tabs>
+              <w:spacing w:before="0" w:after="0"/>
+              <w:jc w:val="center"/>
+              <w:rPr>
+                <w:rFonts w:cs="Arial"/>
+                <w:bCs/>
+                <w:color w:val="000000" w:themeColor="text1"/>
+                <w:sz w:val="18"/>
+                <w:szCs w:val="18"/>
+                <w:lang w:val="es-419"/>
+              </w:rPr>
+            </w:pPr>
+            <w:r>
+              <w:rPr>
+                <w:rFonts w:cs="Arial"/>
+                <w:bCs/>
+                <w:color w:val="000000" w:themeColor="text1"/>
+                <w:sz w:val="18"/>
+                <w:szCs w:val="18"/>
+                <w:lang w:val="es-419"/>
+              </w:rPr>
+              <w:t xml:space="preserve">Integración </w:t>
+            </w:r>
+            <w:r>
+              <w:rPr>
+                <w:rFonts w:cs="Arial"/>
+                <w:bCs/>
+                <w:color w:val="000000" w:themeColor="text1"/>
+                <w:sz w:val="18"/>
+                <w:szCs w:val="18"/>
+                <w:lang w:val="es-419"/>
+              </w:rPr>
+              <w:t>OSB</w:t>
+            </w:r>
+          </w:p>
+        </w:tc>
+        <w:tc>
+          <w:tcPr>
+            <w:tcW w:w="3969" w:type="dxa"/>
+            <w:vAlign w:val="center"/>
+          </w:tcPr>
+          <w:p>
+            <w:pPr>
+              <w:pStyle w:val="Bullet"/>
+              <w:numPr>
+                <w:ilvl w:val="0"/>
+                <w:numId w:val="0"/>
+              </w:numPr>
+              <w:tabs>
+                <w:tab w:val="clear" w:pos="1440"/>
+                <w:tab w:val="left" w:pos="1631"/>
+              </w:tabs>
+              <w:spacing w:before="0" w:after="0"/>
+              <w:jc w:val="center"/>
+              <w:rPr>
+                <w:rFonts w:ascii="Courier New" w:hAnsi="Courier New" w:cs="Courier New"/>
+                <w:color w:val="000000"/>
+              </w:rPr>
+            </w:pPr>
+            <w:r>
+              <w:rPr>
+                <w:rFonts w:ascii="Courier New" w:hAnsi="Courier New" w:cs="Courier New"/>
+                <w:color w:val="000000"/>
+              </w:rPr>
+              <w:t>OSB</w:t>
+            </w:r>
+          </w:p>
+        </w:tc>
+        <w:tc>
+          <w:tcPr>
+            <w:tcW w:w="947" w:type="dxa"/>
+            <w:vAlign w:val="center"/>
+          </w:tcPr>
+          <w:p>
+            <w:pPr>
+              <w:pStyle w:val="Bullet"/>
+              <w:numPr>
+                <w:ilvl w:val="0"/>
+                <w:numId w:val="0"/>
+              </w:numPr>
+              <w:tabs>
+                <w:tab w:val="clear" w:pos="1440"/>
+                <w:tab w:val="left" w:pos="1631"/>
+              </w:tabs>
+              <w:spacing w:before="0" w:after="0"/>
+              <w:jc w:val="center"/>
+              <w:rPr>
+                <w:rFonts w:cs="Arial"/>
+                <w:bCs/>
+                <w:color w:val="000000" w:themeColor="text1"/>
+                <w:sz w:val="18"/>
+                <w:szCs w:val="18"/>
+                <w:lang w:val="es-419"/>
+              </w:rPr>
+            </w:pPr>
           </w:p>
         </w:tc>
       </w:tr>
@@ -6169,7 +7612,90 @@
         <w:t xml:space="preserve"> </w:t>
       </w:r>
       <w:r>
-        <w:t>SCA_PAYMENTCOMPLEMENTBIZ_REV1.0</w:t>
+        <w:t>sca_InvoicesBiz_rev2.2</w:t>
+      </w:r>
+      <w:r>
+        <w:t xml:space="preserve"> </w:t>
+      </w:r>
+      <w:r>
+        <w:t xml:space="preserve"> </w:t>
+      </w:r>
+      <w:r>
+        <w:t xml:space="preserve">y </w:t>
+      </w:r>
+      <w:r>
+        <w:t>sca_InvoicesEnt_rev1.3</w:t>
+      </w:r>
+      <w:r>
+        <w:t xml:space="preserve"> </w:t>
+      </w:r>
+      <w:r>
+        <w:rPr>
+          <w:noProof/>
+        </w:rPr>
+        <w:t xml:space="preserve">Buscamos el archivo en la ruta </w:t>
+      </w:r>
+      <w:r>
+        <w:rPr>
+          <w:lang w:val="es-419"/>
+        </w:rPr>
+        <w:t xml:space="preserve"> </w:t>
+      </w:r>
+      <w:r>
+        <w:rPr>
+          <w:b/>
+          <w:bCs/>
+          <w:lang w:val="es-419"/>
+        </w:rPr>
+        <w:fldChar w:fldCharType="begin"/>
+      </w:r>
+      <w:r>
+        <w:rPr>
+          <w:b/>
+          <w:bCs/>
+          <w:lang w:val="es-419"/>
+        </w:rPr>
+        <w:instrText xml:space="preserve"> TITLE   \* MERGEFORMAT </w:instrText>
+      </w:r>
+      <w:r>
+        <w:rPr>
+          <w:b/>
+          <w:bCs/>
+          <w:lang w:val="es-419"/>
+        </w:rPr>
+        <w:fldChar w:fldCharType="separate"/>
+      </w:r>
+      <w:r>
+        <w:rPr>
+          <w:b/>
+          <w:bCs/>
+          <w:lang w:val="es-419"/>
+        </w:rPr>
+        <w:t>ER01_AR_Creación de Transacciones</w:t>
+      </w:r>
+      <w:r>
+        <w:rPr>
+          <w:b/>
+          <w:bCs/>
+          <w:lang w:val="es-419"/>
+        </w:rPr>
+        <w:fldChar w:fldCharType="end"/>
+      </w:r>
+      <w:r>
+        <w:rPr>
+          <w:b/>
+          <w:bCs/>
+          <w:lang w:val="es-419"/>
+        </w:rPr>
+        <w:t>\SOA\</w:t>
+      </w:r>
+      <w:r>
+        <w:rPr>
+          <w:b/>
+          <w:bCs/>
+          <w:lang w:val="es-419"/>
+        </w:rPr>
+        <w:t xml:space="preserve"> </w:t>
       </w:r>
       <w:r>
         <w:t xml:space="preserve"> </w:t>
@@ -6221,7 +7747,7 @@
                     <pic:cNvPicPr/>
                   </pic:nvPicPr>
                   <pic:blipFill>
-                    <a:blip r:embed="rId19"/>
+                    <a:blip r:embed="rId21"/>
                     <a:stretch>
                       <a:fillRect/>
                     </a:stretch>
@@ -6255,6 +7781,7 @@
         <w:rPr>
           <w:noProof/>
         </w:rPr>
+        <w:lastRenderedPageBreak/>
         <w:drawing>
           <wp:inline distT="0" distB="0" distL="0" distR="0" wp14:anchorId="112F9F26" wp14:editId="6AF91E9D">
             <wp:extent cx="5612130" cy="1679575"/>
@@ -6271,7 +7798,7 @@
                     <pic:cNvPicPr/>
                   </pic:nvPicPr>
                   <pic:blipFill>
-                    <a:blip r:embed="rId20"/>
+                    <a:blip r:embed="rId22"/>
                     <a:stretch>
                       <a:fillRect/>
                     </a:stretch>
@@ -6300,7 +7827,6 @@
         <w:rPr>
           <w:noProof/>
         </w:rPr>
-        <w:lastRenderedPageBreak/>
         <w:drawing>
           <wp:inline distT="0" distB="0" distL="0" distR="0" wp14:anchorId="72185482" wp14:editId="2A6EF996">
             <wp:extent cx="5612130" cy="2369185"/>
@@ -6317,7 +7843,7 @@
                     <pic:cNvPicPr/>
                   </pic:nvPicPr>
                   <pic:blipFill>
-                    <a:blip r:embed="rId21"/>
+                    <a:blip r:embed="rId23"/>
                     <a:stretch>
                       <a:fillRect/>
                     </a:stretch>
@@ -6346,6 +7872,7 @@
         <w:rPr>
           <w:noProof/>
         </w:rPr>
+        <w:lastRenderedPageBreak/>
         <w:drawing>
           <wp:inline distT="0" distB="0" distL="0" distR="0" wp14:anchorId="7E69BACB" wp14:editId="392FECA4">
             <wp:extent cx="5612130" cy="1377950"/>
@@ -6362,7 +7889,7 @@
                     <pic:cNvPicPr/>
                   </pic:nvPicPr>
                   <pic:blipFill>
-                    <a:blip r:embed="rId22"/>
+                    <a:blip r:embed="rId24"/>
                     <a:stretch>
                       <a:fillRect/>
                     </a:stretch>
@@ -6402,7 +7929,7 @@
                     <pic:cNvPicPr/>
                   </pic:nvPicPr>
                   <pic:blipFill>
-                    <a:blip r:embed="rId23"/>
+                    <a:blip r:embed="rId25"/>
                     <a:stretch>
                       <a:fillRect/>
                     </a:stretch>
@@ -6443,7 +7970,7 @@
                     <pic:cNvPicPr/>
                   </pic:nvPicPr>
                   <pic:blipFill>
-                    <a:blip r:embed="rId24"/>
+                    <a:blip r:embed="rId26"/>
                     <a:stretch>
                       <a:fillRect/>
                     </a:stretch>
@@ -6472,11 +7999,18 @@
         <w:rPr>
           <w:noProof/>
         </w:rPr>
-        <w:lastRenderedPageBreak/>
         <w:drawing>
-          <wp:inline distT="0" distB="0" distL="0" distR="0" wp14:anchorId="63B8F75C" wp14:editId="49F681B4">
+          <wp:anchor distT="0" distB="0" distL="114300" distR="114300" simplePos="0" relativeHeight="251660288" behindDoc="0" locked="0" layoutInCell="1" allowOverlap="1" wp14:anchorId="63B8F75C" wp14:editId="7692E5E5">
+            <wp:simplePos x="1144988" y="683812"/>
+            <wp:positionH relativeFrom="column">
+              <wp:align>left</wp:align>
+            </wp:positionH>
+            <wp:positionV relativeFrom="paragraph">
+              <wp:align>top</wp:align>
+            </wp:positionV>
             <wp:extent cx="5600700" cy="1104900"/>
             <wp:effectExtent l="0" t="0" r="0" b="0"/>
+            <wp:wrapSquare wrapText="bothSides"/>
             <wp:docPr id="1898335450" name="Imagen 1" descr="Imagen que contiene Texto&#10;&#10;Descripción generada automáticamente"/>
             <wp:cNvGraphicFramePr>
               <a:graphicFrameLocks xmlns:a="http://schemas.openxmlformats.org/drawingml/2006/main" noChangeAspect="1"/>
@@ -6489,7 +8023,13 @@
                     <pic:cNvPicPr/>
                   </pic:nvPicPr>
                   <pic:blipFill rotWithShape="1">
-                    <a:blip r:embed="rId25"/>
+                    <a:blip r:embed="rId27" cstate="print">
+                      <a:extLst>
+                        <a:ext uri="{28A0092B-C50C-407E-A947-70E740481C1C}">
+                          <a14:useLocalDpi xmlns:a14="http://schemas.microsoft.com/office/drawing/2010/main" val="0"/>
+                        </a:ext>
+                      </a:extLst>
+                    </a:blip>
                     <a:srcRect r="204" b="41156"/>
                     <a:stretch/>
                   </pic:blipFill>
@@ -6513,11 +8053,134 @@
                 </pic:pic>
               </a:graphicData>
             </a:graphic>
-          </wp:inline>
+          </wp:anchor>
         </w:drawing>
       </w:r>
+      <w:r>
+        <w:br w:type="textWrapping" w:clear="all"/>
+      </w:r>
     </w:p>
     <w:p/>
+    <w:p>
+      <w:pPr>
+        <w:rPr>
+          <w:b/>
+          <w:u w:val="single"/>
+        </w:rPr>
+      </w:pPr>
+      <w:r>
+        <w:rPr>
+          <w:b/>
+          <w:u w:val="single"/>
+        </w:rPr>
+        <w:t xml:space="preserve">Para </w:t>
+      </w:r>
+      <w:proofErr w:type="spellStart"/>
+      <w:r>
+        <w:rPr>
+          <w:b/>
+          <w:u w:val="single"/>
+        </w:rPr>
+        <w:t>caso</w:t>
+      </w:r>
+      <w:proofErr w:type="spellEnd"/>
+      <w:r>
+        <w:rPr>
+          <w:b/>
+          <w:u w:val="single"/>
+        </w:rPr>
+        <w:t xml:space="preserve"> de </w:t>
+      </w:r>
+      <w:proofErr w:type="spellStart"/>
+      <w:r>
+        <w:rPr>
+          <w:b/>
+          <w:u w:val="single"/>
+        </w:rPr>
+        <w:t>mantenimiento</w:t>
+      </w:r>
+      <w:proofErr w:type="spellEnd"/>
+      <w:r>
+        <w:rPr>
+          <w:b/>
+          <w:u w:val="single"/>
+        </w:rPr>
+        <w:t xml:space="preserve"> </w:t>
+      </w:r>
+      <w:proofErr w:type="spellStart"/>
+      <w:r>
+        <w:rPr>
+          <w:b/>
+          <w:u w:val="single"/>
+        </w:rPr>
+        <w:t>realizar</w:t>
+      </w:r>
+      <w:proofErr w:type="spellEnd"/>
+      <w:r>
+        <w:rPr>
+          <w:b/>
+          <w:u w:val="single"/>
+        </w:rPr>
+        <w:t xml:space="preserve"> </w:t>
+      </w:r>
+      <w:proofErr w:type="spellStart"/>
+      <w:r>
+        <w:rPr>
+          <w:b/>
+          <w:u w:val="single"/>
+        </w:rPr>
+        <w:t>los</w:t>
+      </w:r>
+      <w:proofErr w:type="spellEnd"/>
+      <w:r>
+        <w:rPr>
+          <w:b/>
+          <w:u w:val="single"/>
+        </w:rPr>
+        <w:t xml:space="preserve"> </w:t>
+      </w:r>
+      <w:proofErr w:type="spellStart"/>
+      <w:r>
+        <w:rPr>
+          <w:b/>
+          <w:u w:val="single"/>
+        </w:rPr>
+        <w:t>siguientes</w:t>
+      </w:r>
+      <w:proofErr w:type="spellEnd"/>
+      <w:r>
+        <w:rPr>
+          <w:b/>
+          <w:u w:val="single"/>
+        </w:rPr>
+        <w:t xml:space="preserve"> pasos</w:t>
+      </w:r>
+    </w:p>
+    <w:p>
+      <w:pPr>
+        <w:pStyle w:val="Textoindependiente"/>
+        <w:tabs>
+          <w:tab w:val="clear" w:pos="4320"/>
+          <w:tab w:val="left" w:pos="3418"/>
+        </w:tabs>
+        <w:ind w:left="720"/>
+        <w:rPr>
+          <w:noProof/>
+        </w:rPr>
+      </w:pPr>
+      <w:r>
+        <w:rPr>
+          <w:noProof/>
+        </w:rPr>
+        <w:t>NA</w:t>
+      </w:r>
+      <w:r>
+        <w:rPr>
+          <w:noProof/>
+        </w:rPr>
+        <w:tab/>
+      </w:r>
+    </w:p>
     <w:p/>
     <w:p>
       <w:pPr>
@@ -6542,6 +8205,7 @@
         <w:rPr>
           <w:lang w:val="es-419"/>
         </w:rPr>
+        <w:lastRenderedPageBreak/>
         <w:t>Recuperación de Desastre</w:t>
       </w:r>
       <w:r>
@@ -7416,7 +9080,6 @@
         <w:rPr>
           <w:lang w:val="es-419"/>
         </w:rPr>
-        <w:lastRenderedPageBreak/>
         <w:t xml:space="preserve">Estrategia de Reinicio de </w:t>
       </w:r>
       <w:r>
@@ -7598,6 +9261,26 @@
           <w:lang w:val="es-MX"/>
         </w:rPr>
         <w:t>InvoicesBiz</w:t>
+      </w:r>
+      <w:proofErr w:type="spellEnd"/>
+      <w:r>
+        <w:rPr>
+          <w:lang w:val="es-MX"/>
+        </w:rPr>
+        <w:t xml:space="preserve"> y </w:t>
+      </w:r>
+      <w:proofErr w:type="spellStart"/>
+      <w:r>
+        <w:rPr>
+          <w:lang w:val="es-MX"/>
+        </w:rPr>
+        <w:t>Invoices</w:t>
+      </w:r>
+      <w:r>
+        <w:rPr>
+          <w:lang w:val="es-MX"/>
+        </w:rPr>
+        <w:t>Ent</w:t>
       </w:r>
       <w:proofErr w:type="spellEnd"/>
       <w:r>
@@ -9029,10 +10712,10 @@
     </w:p>
     <w:p/>
     <w:sectPr>
-      <w:headerReference w:type="even" r:id="rId26"/>
-      <w:footerReference w:type="even" r:id="rId27"/>
-      <w:headerReference w:type="first" r:id="rId28"/>
-      <w:footerReference w:type="first" r:id="rId29"/>
+      <w:headerReference w:type="even" r:id="rId28"/>
+      <w:footerReference w:type="even" r:id="rId29"/>
+      <w:headerReference w:type="first" r:id="rId30"/>
+      <w:footerReference w:type="first" r:id="rId31"/>
       <w:pgSz w:w="12240" w:h="15840" w:code="1"/>
       <w:pgMar w:top="1080" w:right="720" w:bottom="1440" w:left="720" w:header="432" w:footer="720" w:gutter="360"/>
       <w:paperSrc w:first="12451" w:other="12451"/>
@@ -9042,6 +10725,25 @@
     </w:sectPr>
   </w:body>
 </w:document>
+</file>
+
+<file path=word/endnotes.xml><?xml version="1.0" encoding="utf-8"?>
+<w:endnotes xmlns:wpc="http://schemas.microsoft.com/office/word/2010/wordprocessingCanvas" xmlns:cx="http://schemas.microsoft.com/office/drawing/2014/chartex" xmlns:cx1="http://schemas.microsoft.com/office/drawing/2015/9/8/chartex" xmlns:cx2="http://schemas.microsoft.com/office/drawing/2015/10/21/chartex" xmlns:cx3="http://schemas.microsoft.com/office/drawing/2016/5/9/chartex" xmlns:cx4="http://schemas.microsoft.com/office/drawing/2016/5/10/chartex" xmlns:cx5="http://schemas.microsoft.com/office/drawing/2016/5/11/chartex" xmlns:cx6="http://schemas.microsoft.com/office/drawing/2016/5/12/chartex" xmlns:cx7="http://schemas.microsoft.com/office/drawing/2016/5/13/chartex" xmlns:cx8="http://schemas.microsoft.com/office/drawing/2016/5/14/chartex" xmlns:mc="http://schemas.openxmlformats.org/markup-compatibility/2006" xmlns:aink="http://schemas.microsoft.com/office/drawing/2016/ink" xmlns:am3d="http://schemas.microsoft.com/office/drawing/2017/model3d" xmlns:o="urn:schemas-microsoft-com:office:office" xmlns:oel="http://schemas.microsoft.com/office/2019/extlst" xmlns:r="http://schemas.openxmlformats.org/officeDocument/2006/relationships" xmlns:m="http://schemas.openxmlformats.org/officeDocument/2006/math" xmlns:v="urn:schemas-microsoft-com:vml" xmlns:wp14="http://schemas.microsoft.com/office/word/2010/wordprocessingDrawing" xmlns:wp="http://schemas.openxmlformats.org/drawingml/2006/wordprocessingDrawing" xmlns:w10="urn:schemas-microsoft-com:office:word" xmlns:w="http://schemas.openxmlformats.org/wordprocessingml/2006/main" xmlns:w14="http://schemas.microsoft.com/office/word/2010/wordml" xmlns:w15="http://schemas.microsoft.com/office/word/2012/wordml" xmlns:w16cex="http://schemas.microsoft.com/office/word/2018/wordml/cex" xmlns:w16cid="http://schemas.microsoft.com/office/word/2016/wordml/cid" xmlns:w16="http://schemas.microsoft.com/office/word/2018/wordml" xmlns:w16sdtdh="http://schemas.microsoft.com/office/word/2020/wordml/sdtdatahash" xmlns:w16se="http://schemas.microsoft.com/office/word/2015/wordml/symex" xmlns:wpg="http://schemas.microsoft.com/office/word/2010/wordprocessingGroup" xmlns:wpi="http://schemas.microsoft.com/office/word/2010/wordprocessingInk" xmlns:wne="http://schemas.microsoft.com/office/word/2006/wordml" xmlns:wps="http://schemas.microsoft.com/office/word/2010/wordprocessingShape" mc:Ignorable="w14 w15 w16se w16cid w16 w16cex w16sdtdh wp14">
+  <w:endnote w:type="separator" w:id="-1">
+    <w:p>
+      <w:r>
+        <w:separator/>
+      </w:r>
+    </w:p>
+  </w:endnote>
+  <w:endnote w:type="continuationSeparator" w:id="0">
+    <w:p>
+      <w:r>
+        <w:continuationSeparator/>
+      </w:r>
+    </w:p>
+  </w:endnote>
+</w:endnotes>
 </file>
 
 <file path=word/footer1.xml><?xml version="1.0" encoding="utf-8"?>
@@ -9260,6 +10962,25 @@
     </w:pPr>
   </w:p>
 </w:ftr>
+</file>
+
+<file path=word/footnotes.xml><?xml version="1.0" encoding="utf-8"?>
+<w:footnotes xmlns:wpc="http://schemas.microsoft.com/office/word/2010/wordprocessingCanvas" xmlns:cx="http://schemas.microsoft.com/office/drawing/2014/chartex" xmlns:cx1="http://schemas.microsoft.com/office/drawing/2015/9/8/chartex" xmlns:cx2="http://schemas.microsoft.com/office/drawing/2015/10/21/chartex" xmlns:cx3="http://schemas.microsoft.com/office/drawing/2016/5/9/chartex" xmlns:cx4="http://schemas.microsoft.com/office/drawing/2016/5/10/chartex" xmlns:cx5="http://schemas.microsoft.com/office/drawing/2016/5/11/chartex" xmlns:cx6="http://schemas.microsoft.com/office/drawing/2016/5/12/chartex" xmlns:cx7="http://schemas.microsoft.com/office/drawing/2016/5/13/chartex" xmlns:cx8="http://schemas.microsoft.com/office/drawing/2016/5/14/chartex" xmlns:mc="http://schemas.openxmlformats.org/markup-compatibility/2006" xmlns:aink="http://schemas.microsoft.com/office/drawing/2016/ink" xmlns:am3d="http://schemas.microsoft.com/office/drawing/2017/model3d" xmlns:o="urn:schemas-microsoft-com:office:office" xmlns:oel="http://schemas.microsoft.com/office/2019/extlst" xmlns:r="http://schemas.openxmlformats.org/officeDocument/2006/relationships" xmlns:m="http://schemas.openxmlformats.org/officeDocument/2006/math" xmlns:v="urn:schemas-microsoft-com:vml" xmlns:wp14="http://schemas.microsoft.com/office/word/2010/wordprocessingDrawing" xmlns:wp="http://schemas.openxmlformats.org/drawingml/2006/wordprocessingDrawing" xmlns:w10="urn:schemas-microsoft-com:office:word" xmlns:w="http://schemas.openxmlformats.org/wordprocessingml/2006/main" xmlns:w14="http://schemas.microsoft.com/office/word/2010/wordml" xmlns:w15="http://schemas.microsoft.com/office/word/2012/wordml" xmlns:w16cex="http://schemas.microsoft.com/office/word/2018/wordml/cex" xmlns:w16cid="http://schemas.microsoft.com/office/word/2016/wordml/cid" xmlns:w16="http://schemas.microsoft.com/office/word/2018/wordml" xmlns:w16sdtdh="http://schemas.microsoft.com/office/word/2020/wordml/sdtdatahash" xmlns:w16se="http://schemas.microsoft.com/office/word/2015/wordml/symex" xmlns:wpg="http://schemas.microsoft.com/office/word/2010/wordprocessingGroup" xmlns:wpi="http://schemas.microsoft.com/office/word/2010/wordprocessingInk" xmlns:wne="http://schemas.microsoft.com/office/word/2006/wordml" xmlns:wps="http://schemas.microsoft.com/office/word/2010/wordprocessingShape" mc:Ignorable="w14 w15 w16se w16cid w16 w16cex w16sdtdh wp14">
+  <w:footnote w:type="separator" w:id="-1">
+    <w:p>
+      <w:r>
+        <w:separator/>
+      </w:r>
+    </w:p>
+  </w:footnote>
+  <w:footnote w:type="continuationSeparator" w:id="0">
+    <w:p>
+      <w:r>
+        <w:continuationSeparator/>
+      </w:r>
+    </w:p>
+  </w:footnote>
+</w:footnotes>
 </file>
 
 <file path=word/header1.xml><?xml version="1.0" encoding="utf-8"?>

</xml_diff>